<commit_message>
Corregir tamaño de tablas para visualización
</commit_message>
<xml_diff>
--- a/docs/concepto-medicion.docx
+++ b/docs/concepto-medicion.docx
@@ -167,7 +167,7 @@
         <w:pStyle w:val="Fecha"/>
       </w:pPr>
       <w:r>
-        <w:t xml:space="preserve">2021-05-03</w:t>
+        <w:t xml:space="preserve">2021-05-12</w:t>
       </w:r>
     </w:p>
     <w:p>
@@ -843,7 +843,7 @@
         <w:pStyle w:val="Compact"/>
       </w:pPr>
       <w:r>
-        <w:t xml:space="preserve">(#tab:unnamed-chunk-5)Medición de cohesión social con ELSOC.</w:t>
+        <w:t xml:space="preserve">(#tab:unnamed-chunk-5)Confianza en instituciones y satisfacción con la democracia.</w:t>
       </w:r>
     </w:p>
     <w:p>
@@ -883,14 +883,6 @@
         <w:pStyle w:val="Compact"/>
       </w:pPr>
       <w:r>
-        <w:t xml:space="preserve">Categoría de respuesta</w:t>
-      </w:r>
-    </w:p>
-    <w:p>
-      <w:pPr>
-        <w:pStyle w:val="Compact"/>
-      </w:pPr>
-      <w:r>
         <w:t xml:space="preserve">Código ELSOC</w:t>
       </w:r>
     </w:p>
@@ -955,14 +947,6 @@
         <w:pStyle w:val="Compact"/>
       </w:pPr>
       <w:r>
-        <w:t xml:space="preserve">No Responde (no leer)|No Sabe (no leer)|Nada|Poca|Algo|Bastante|Mucha</w:t>
-      </w:r>
-    </w:p>
-    <w:p>
-      <w:pPr>
-        <w:pStyle w:val="Compact"/>
-      </w:pPr>
-      <w:r>
         <w:t xml:space="preserve">c05_01</w:t>
       </w:r>
     </w:p>
@@ -971,1238 +955,900 @@
         <w:pStyle w:val="Compact"/>
       </w:pPr>
       <w:r>
+        <w:t xml:space="preserve">Los partidos políticos</w:t>
+      </w:r>
+    </w:p>
+    <w:p>
+      <w:pPr>
+        <w:pStyle w:val="Compact"/>
+      </w:pPr>
+      <w:r>
+        <w:t xml:space="preserve">c05_02</w:t>
+      </w:r>
+    </w:p>
+    <w:p>
+      <w:pPr>
+        <w:pStyle w:val="Compact"/>
+      </w:pPr>
+      <w:r>
+        <w:t xml:space="preserve">Carabineros</w:t>
+      </w:r>
+    </w:p>
+    <w:p>
+      <w:pPr>
+        <w:pStyle w:val="Compact"/>
+      </w:pPr>
+      <w:r>
+        <w:t xml:space="preserve">c05_03</w:t>
+      </w:r>
+    </w:p>
+    <w:p>
+      <w:pPr>
+        <w:pStyle w:val="Compact"/>
+      </w:pPr>
+      <w:r>
+        <w:t xml:space="preserve">Los sindicatos</w:t>
+      </w:r>
+    </w:p>
+    <w:p>
+      <w:pPr>
+        <w:pStyle w:val="Compact"/>
+      </w:pPr>
+      <w:r>
+        <w:t xml:space="preserve">c05_04</w:t>
+      </w:r>
+    </w:p>
+    <w:p>
+      <w:pPr>
+        <w:pStyle w:val="Compact"/>
+      </w:pPr>
+      <w:r>
+        <w:t xml:space="preserve">El poder judicial</w:t>
+      </w:r>
+    </w:p>
+    <w:p>
+      <w:pPr>
+        <w:pStyle w:val="Compact"/>
+      </w:pPr>
+      <w:r>
+        <w:t xml:space="preserve">c05_05</w:t>
+      </w:r>
+    </w:p>
+    <w:p>
+      <w:pPr>
+        <w:pStyle w:val="Compact"/>
+      </w:pPr>
+      <w:r>
+        <w:t xml:space="preserve">Las empresas privadas</w:t>
+      </w:r>
+    </w:p>
+    <w:p>
+      <w:pPr>
+        <w:pStyle w:val="Compact"/>
+      </w:pPr>
+      <w:r>
+        <w:t xml:space="preserve">c05_06</w:t>
+      </w:r>
+    </w:p>
+    <w:p>
+      <w:pPr>
+        <w:pStyle w:val="Compact"/>
+      </w:pPr>
+      <w:r>
+        <w:t xml:space="preserve">El congreso nacional</w:t>
+      </w:r>
+    </w:p>
+    <w:p>
+      <w:pPr>
+        <w:pStyle w:val="Compact"/>
+      </w:pPr>
+      <w:r>
+        <w:t xml:space="preserve">c05_07</w:t>
+      </w:r>
+    </w:p>
+    <w:p>
+      <w:pPr>
+        <w:pStyle w:val="Compact"/>
+      </w:pPr>
+      <w:r>
+        <w:t xml:space="preserve">El presidente(a) de la república</w:t>
+      </w:r>
+    </w:p>
+    <w:p>
+      <w:pPr>
+        <w:pStyle w:val="Compact"/>
+      </w:pPr>
+      <w:r>
+        <w:t xml:space="preserve">c05_08</w:t>
+      </w:r>
+    </w:p>
+    <w:p>
+      <w:pPr>
+        <w:pStyle w:val="Compact"/>
+      </w:pPr>
+      <w:r>
+        <w:t xml:space="preserve">Actitud hacia la democracia</w:t>
+      </w:r>
+    </w:p>
+    <w:p>
+      <w:pPr>
+        <w:pStyle w:val="Compact"/>
+      </w:pPr>
+      <w:r>
+        <w:t xml:space="preserve">¿Cuán satisfecho o insatisfecho está usted con el funcionamiento de la democracia en Chile?</w:t>
+      </w:r>
+    </w:p>
+    <w:p>
+      <w:pPr>
+        <w:pStyle w:val="Compact"/>
+      </w:pPr>
+      <w:r>
+        <w:t xml:space="preserve">c01</w:t>
+      </w:r>
+    </w:p>
+    <w:p>
+      <w:pPr>
+        <w:pStyle w:val="Compact"/>
+      </w:pPr>
+      <w:r>
+        <w:t xml:space="preserve">(#tab:unnamed-chunk-8)Participación política.</w:t>
+      </w:r>
+    </w:p>
+    <w:p>
+      <w:pPr>
+        <w:pStyle w:val="Compact"/>
+      </w:pPr>
+      <w:r>
+        <w:t xml:space="preserve">Dimensión</w:t>
+      </w:r>
+    </w:p>
+    <w:p>
+      <w:pPr>
+        <w:pStyle w:val="Compact"/>
+      </w:pPr>
+      <w:r>
+        <w:t xml:space="preserve">Subdimensión</w:t>
+      </w:r>
+    </w:p>
+    <w:p>
+      <w:pPr>
+        <w:pStyle w:val="Compact"/>
+      </w:pPr>
+      <w:r>
+        <w:t xml:space="preserve">Encabezado</w:t>
+      </w:r>
+    </w:p>
+    <w:p>
+      <w:pPr>
+        <w:pStyle w:val="Compact"/>
+      </w:pPr>
+      <w:r>
+        <w:t xml:space="preserve">Indicador</w:t>
+      </w:r>
+    </w:p>
+    <w:p>
+      <w:pPr>
+        <w:pStyle w:val="Compact"/>
+      </w:pPr>
+      <w:r>
+        <w:t xml:space="preserve">Código ELSOC</w:t>
+      </w:r>
+    </w:p>
+    <w:p>
+      <w:pPr>
+        <w:pStyle w:val="Compact"/>
+      </w:pPr>
+      <w:r>
+        <w:t xml:space="preserve">Participación política</w:t>
+      </w:r>
+    </w:p>
+    <w:p>
+      <w:pPr>
+        <w:pStyle w:val="Compact"/>
+      </w:pPr>
+      <w:r>
+        <w:t xml:space="preserve">Participación ciudadana</w:t>
+      </w:r>
+    </w:p>
+    <w:p>
+      <w:pPr>
+        <w:pStyle w:val="Compact"/>
+      </w:pPr>
+      <w:r>
         <w:t xml:space="preserve">“</w:t>
       </w:r>
       <w:r>
-        <w:t xml:space="preserve">Utilizando una escala donde 1 representa</w:t>
+        <w:t xml:space="preserve">Durante los últimos 12 meses, con cuánta frecuencia usted ha …</w:t>
       </w:r>
       <w:r>
         <w:t xml:space="preserve">”</w:t>
       </w:r>
-      <w:r>
-        <w:t xml:space="preserve">Nada" y 5</w:t>
-      </w:r>
-      <w:r>
-        <w:t xml:space="preserve"> </w:t>
-      </w:r>
+    </w:p>
+    <w:p>
+      <w:pPr>
+        <w:pStyle w:val="Compact"/>
+      </w:pPr>
+      <w:r>
+        <w:t xml:space="preserve">Firmado una carta o petición apoyando una causa</w:t>
+      </w:r>
+    </w:p>
+    <w:p>
+      <w:pPr>
+        <w:pStyle w:val="Compact"/>
+      </w:pPr>
+      <w:r>
+        <w:t xml:space="preserve">c08_01</w:t>
+      </w:r>
+    </w:p>
+    <w:p>
+      <w:pPr>
+        <w:pStyle w:val="Compact"/>
+      </w:pPr>
+      <w:r>
+        <w:t xml:space="preserve">Asistido a una marcha o manifestación política</w:t>
+      </w:r>
+    </w:p>
+    <w:p>
+      <w:pPr>
+        <w:pStyle w:val="Compact"/>
+      </w:pPr>
+      <w:r>
+        <w:t xml:space="preserve">c08_02</w:t>
+      </w:r>
+    </w:p>
+    <w:p>
+      <w:pPr>
+        <w:pStyle w:val="Compact"/>
+      </w:pPr>
+      <w:r>
+        <w:t xml:space="preserve">Participado en una huelga</w:t>
+      </w:r>
+    </w:p>
+    <w:p>
+      <w:pPr>
+        <w:pStyle w:val="Compact"/>
+      </w:pPr>
+      <w:r>
+        <w:t xml:space="preserve">c08_03</w:t>
+      </w:r>
+    </w:p>
+    <w:p>
+      <w:pPr>
+        <w:pStyle w:val="Compact"/>
+      </w:pPr>
+      <w:r>
+        <w:t xml:space="preserve">Usado las redes sociales para expresar su opinión en temas público</w:t>
+      </w:r>
+    </w:p>
+    <w:p>
+      <w:pPr>
+        <w:pStyle w:val="Compact"/>
+      </w:pPr>
+      <w:r>
+        <w:t xml:space="preserve">c08_04</w:t>
+      </w:r>
+    </w:p>
+    <w:p>
+      <w:pPr>
+        <w:pStyle w:val="Compact"/>
+      </w:pPr>
+      <w:r>
+        <w:t xml:space="preserve">Interés político</w:t>
+      </w:r>
+    </w:p>
+    <w:p>
+      <w:pPr>
+        <w:pStyle w:val="Compact"/>
+      </w:pPr>
+      <w:r>
+        <w:t xml:space="preserve">¿Qué tan interesado está usted en la política?</w:t>
+      </w:r>
+    </w:p>
+    <w:p>
+      <w:pPr>
+        <w:pStyle w:val="Compact"/>
+      </w:pPr>
+      <w:r>
+        <w:t xml:space="preserve">c13</w:t>
+      </w:r>
+    </w:p>
+    <w:p>
+      <w:pPr>
+        <w:pStyle w:val="Compact"/>
+      </w:pPr>
+      <w:r>
+        <w:t xml:space="preserve">¿Con qué frecuencia realiza usted las siguientes actividades?</w:t>
+      </w:r>
+    </w:p>
+    <w:p>
+      <w:pPr>
+        <w:pStyle w:val="Compact"/>
+      </w:pPr>
+      <w:r>
+        <w:t xml:space="preserve">Habla de política con familiares o amigos</w:t>
+      </w:r>
+    </w:p>
+    <w:p>
+      <w:pPr>
+        <w:pStyle w:val="Compact"/>
+      </w:pPr>
+      <w:r>
+        <w:t xml:space="preserve">c14_01</w:t>
+      </w:r>
+    </w:p>
+    <w:p>
+      <w:pPr>
+        <w:pStyle w:val="Compact"/>
+      </w:pPr>
+      <w:r>
+        <w:t xml:space="preserve">Se informa activamente sobre política en medios tales como televisión, radios, diarios o internet</w:t>
+      </w:r>
+    </w:p>
+    <w:p>
+      <w:pPr>
+        <w:pStyle w:val="Compact"/>
+      </w:pPr>
+      <w:r>
+        <w:t xml:space="preserve">c14_02</w:t>
+      </w:r>
+    </w:p>
+    <w:p>
+      <w:pPr>
+        <w:pStyle w:val="Compact"/>
+      </w:pPr>
+      <w:r>
+        <w:t xml:space="preserve">(#tab:unnamed-chunk-11)Percepción de justicia.</w:t>
+      </w:r>
+    </w:p>
+    <w:p>
+      <w:pPr>
+        <w:pStyle w:val="Compact"/>
+      </w:pPr>
+      <w:r>
+        <w:t xml:space="preserve">Dimensión</w:t>
+      </w:r>
+    </w:p>
+    <w:p>
+      <w:pPr>
+        <w:pStyle w:val="Compact"/>
+      </w:pPr>
+      <w:r>
+        <w:t xml:space="preserve">Subdimensión</w:t>
+      </w:r>
+    </w:p>
+    <w:p>
+      <w:pPr>
+        <w:pStyle w:val="Compact"/>
+      </w:pPr>
+      <w:r>
+        <w:t xml:space="preserve">Encabezado</w:t>
+      </w:r>
+    </w:p>
+    <w:p>
+      <w:pPr>
+        <w:pStyle w:val="Compact"/>
+      </w:pPr>
+      <w:r>
+        <w:t xml:space="preserve">Indicador</w:t>
+      </w:r>
+    </w:p>
+    <w:p>
+      <w:pPr>
+        <w:pStyle w:val="Compact"/>
+      </w:pPr>
+      <w:r>
+        <w:t xml:space="preserve">Código ELSOC</w:t>
+      </w:r>
+    </w:p>
+    <w:p>
+      <w:pPr>
+        <w:pStyle w:val="Compact"/>
+      </w:pPr>
+      <w:r>
+        <w:t xml:space="preserve">Percepción de justicia (distributiva)</w:t>
+      </w:r>
+    </w:p>
+    <w:p>
+      <w:pPr>
+        <w:pStyle w:val="Compact"/>
+      </w:pPr>
+      <w:r>
+        <w:t xml:space="preserve">Justicia distributiva y meritocracia</w:t>
+      </w:r>
+    </w:p>
+    <w:p>
+      <w:pPr>
+        <w:pStyle w:val="Compact"/>
+      </w:pPr>
+      <w:r>
+        <w:t xml:space="preserve">¿En qué medida se encuentra usted de acuerdo o en desacuerdo con cada una de las siguientes afirmaciones?</w:t>
+      </w:r>
+    </w:p>
+    <w:p>
+      <w:pPr>
+        <w:pStyle w:val="Compact"/>
+      </w:pPr>
+      <w:r>
+        <w:t xml:space="preserve">En Chile las personas son recompensadas por sus esfuerzos</w:t>
+      </w:r>
+    </w:p>
+    <w:p>
+      <w:pPr>
+        <w:pStyle w:val="Compact"/>
+      </w:pPr>
+      <w:r>
+        <w:t xml:space="preserve">c18_09</w:t>
+      </w:r>
+    </w:p>
+    <w:p>
+      <w:pPr>
+        <w:pStyle w:val="Compact"/>
+      </w:pPr>
+      <w:r>
+        <w:t xml:space="preserve">En Chile las personas son recompensadas por su inteligencia y habilidades</w:t>
+      </w:r>
+    </w:p>
+    <w:p>
+      <w:pPr>
+        <w:pStyle w:val="Compact"/>
+      </w:pPr>
+      <w:r>
+        <w:t xml:space="preserve">c18_10</w:t>
+      </w:r>
+    </w:p>
+    <w:p>
+      <w:pPr>
+        <w:pStyle w:val="Compact"/>
+      </w:pPr>
+      <w:r>
+        <w:t xml:space="preserve">Surgir en la vida</w:t>
+      </w:r>
+    </w:p>
+    <w:p>
+      <w:pPr>
+        <w:pStyle w:val="Compact"/>
+      </w:pPr>
+      <w:r>
+        <w:t xml:space="preserve">Actualmente en Chile, ¿Cuán importante es para surgir en la vida…?</w:t>
+      </w:r>
+    </w:p>
+    <w:p>
+      <w:pPr>
+        <w:pStyle w:val="Compact"/>
+      </w:pPr>
+      <w:r>
+        <w:t xml:space="preserve">Provenir de una familia rica o con muchos recursos</w:t>
+      </w:r>
+    </w:p>
+    <w:p>
+      <w:pPr>
+        <w:pStyle w:val="Compact"/>
+      </w:pPr>
+      <w:r>
+        <w:t xml:space="preserve">d05_01</w:t>
+      </w:r>
+    </w:p>
+    <w:p>
+      <w:pPr>
+        <w:pStyle w:val="Compact"/>
+      </w:pPr>
+      <w:r>
+        <w:t xml:space="preserve">Tener un buen nivel de educación</w:t>
+      </w:r>
+    </w:p>
+    <w:p>
+      <w:pPr>
+        <w:pStyle w:val="Compact"/>
+      </w:pPr>
+      <w:r>
+        <w:t xml:space="preserve">d05_02</w:t>
+      </w:r>
+    </w:p>
+    <w:p>
+      <w:pPr>
+        <w:pStyle w:val="Compact"/>
+      </w:pPr>
+      <w:r>
+        <w:t xml:space="preserve">Tener ambición</w:t>
+      </w:r>
+    </w:p>
+    <w:p>
+      <w:pPr>
+        <w:pStyle w:val="Compact"/>
+      </w:pPr>
+      <w:r>
+        <w:t xml:space="preserve">d05_03</w:t>
+      </w:r>
+    </w:p>
+    <w:p>
+      <w:pPr>
+        <w:pStyle w:val="Compact"/>
+      </w:pPr>
+      <w:r>
+        <w:t xml:space="preserve">El trabajo duro</w:t>
+      </w:r>
+    </w:p>
+    <w:p>
+      <w:pPr>
+        <w:pStyle w:val="Compact"/>
+      </w:pPr>
+      <w:r>
+        <w:t xml:space="preserve">d05_04</w:t>
+      </w:r>
+    </w:p>
+    <w:p>
+      <w:pPr>
+        <w:pStyle w:val="Compact"/>
+      </w:pPr>
+      <w:r>
+        <w:t xml:space="preserve">(#tab:unnamed-chunk-14)Sentido de pertenencia.</w:t>
+      </w:r>
+    </w:p>
+    <w:p>
+      <w:pPr>
+        <w:pStyle w:val="Compact"/>
+      </w:pPr>
+      <w:r>
+        <w:t xml:space="preserve">Dimensión</w:t>
+      </w:r>
+    </w:p>
+    <w:p>
+      <w:pPr>
+        <w:pStyle w:val="Compact"/>
+      </w:pPr>
+      <w:r>
+        <w:t xml:space="preserve">Subdimensión</w:t>
+      </w:r>
+    </w:p>
+    <w:p>
+      <w:pPr>
+        <w:pStyle w:val="Compact"/>
+      </w:pPr>
+      <w:r>
+        <w:t xml:space="preserve">Encabezado</w:t>
+      </w:r>
+    </w:p>
+    <w:p>
+      <w:pPr>
+        <w:pStyle w:val="Compact"/>
+      </w:pPr>
+      <w:r>
+        <w:t xml:space="preserve">Indicador</w:t>
+      </w:r>
+    </w:p>
+    <w:p>
+      <w:pPr>
+        <w:pStyle w:val="Compact"/>
+      </w:pPr>
+      <w:r>
+        <w:t xml:space="preserve">Código ELSOC</w:t>
+      </w:r>
+    </w:p>
+    <w:p>
+      <w:pPr>
+        <w:pStyle w:val="Compact"/>
+      </w:pPr>
+      <w:r>
+        <w:t xml:space="preserve">Sentido de pertenencia</w:t>
+      </w:r>
+    </w:p>
+    <w:p>
+      <w:pPr>
+        <w:pStyle w:val="Compact"/>
+      </w:pPr>
+      <w:r>
+        <w:t xml:space="preserve">Identificación nacional</w:t>
+      </w:r>
+    </w:p>
+    <w:p>
+      <w:pPr>
+        <w:pStyle w:val="Compact"/>
+      </w:pPr>
+      <w:r>
+        <w:t xml:space="preserve">¿En qué medida se encuentra usted de acuerdo o en desacuerdo de cada una de las siguientes afirmaciones?</w:t>
+      </w:r>
+    </w:p>
+    <w:p>
+      <w:pPr>
+        <w:pStyle w:val="Compact"/>
+      </w:pPr>
+      <w:r>
+        <w:t xml:space="preserve">Me identifico con Chile</w:t>
+      </w:r>
+    </w:p>
+    <w:p>
+      <w:pPr>
+        <w:pStyle w:val="Compact"/>
+      </w:pPr>
+      <w:r>
+        <w:t xml:space="preserve">c32_02</w:t>
+      </w:r>
+    </w:p>
+    <w:p>
+      <w:pPr>
+        <w:pStyle w:val="Compact"/>
+      </w:pPr>
+      <w:r>
+        <w:t xml:space="preserve">Orgullo por el país</w:t>
+      </w:r>
+    </w:p>
+    <w:p>
+      <w:pPr>
+        <w:pStyle w:val="Compact"/>
+      </w:pPr>
+      <w:r>
+        <w:t xml:space="preserve">Me siento orgulloso de ser chileno/a</w:t>
+      </w:r>
+    </w:p>
+    <w:p>
+      <w:pPr>
+        <w:pStyle w:val="Compact"/>
+      </w:pPr>
+      <w:r>
+        <w:t xml:space="preserve">c32_01</w:t>
+      </w:r>
+    </w:p>
+    <w:p>
+      <w:pPr>
+        <w:pStyle w:val="Compact"/>
+      </w:pPr>
+      <w:r>
+        <w:t xml:space="preserve">(#tab:unnamed-chunk-17)Calidad de la vida en el vecindario.</w:t>
+      </w:r>
+    </w:p>
+    <w:p>
+      <w:pPr>
+        <w:pStyle w:val="Compact"/>
+      </w:pPr>
+      <w:r>
+        <w:t xml:space="preserve">Dimensión</w:t>
+      </w:r>
+    </w:p>
+    <w:p>
+      <w:pPr>
+        <w:pStyle w:val="Compact"/>
+      </w:pPr>
+      <w:r>
+        <w:t xml:space="preserve">Subdimensión</w:t>
+      </w:r>
+    </w:p>
+    <w:p>
+      <w:pPr>
+        <w:pStyle w:val="Compact"/>
+      </w:pPr>
+      <w:r>
+        <w:t xml:space="preserve">Encabezado</w:t>
+      </w:r>
+    </w:p>
+    <w:p>
+      <w:pPr>
+        <w:pStyle w:val="Compact"/>
+      </w:pPr>
+      <w:r>
+        <w:t xml:space="preserve">Indicador</w:t>
+      </w:r>
+    </w:p>
+    <w:p>
+      <w:pPr>
+        <w:pStyle w:val="Compact"/>
+      </w:pPr>
+      <w:r>
+        <w:t xml:space="preserve">Código ELSOC</w:t>
+      </w:r>
+    </w:p>
+    <w:p>
+      <w:pPr>
+        <w:pStyle w:val="Compact"/>
+      </w:pPr>
+      <w:r>
+        <w:t xml:space="preserve">calidad de la vida en el vecindario</w:t>
+      </w:r>
+    </w:p>
+    <w:p>
+      <w:pPr>
+        <w:pStyle w:val="Compact"/>
+      </w:pPr>
+      <w:r>
+        <w:t xml:space="preserve">Confianza en vecinos</w:t>
+      </w:r>
+    </w:p>
+    <w:p>
+      <w:pPr>
+        <w:pStyle w:val="Compact"/>
+      </w:pPr>
+      <w:r>
+        <w:t xml:space="preserve">En términos generales, ¿cuánto confía usted en sus vecinos?</w:t>
+      </w:r>
+    </w:p>
+    <w:p>
+      <w:pPr>
+        <w:pStyle w:val="Compact"/>
+      </w:pPr>
+      <w:r>
+        <w:t xml:space="preserve">t01</w:t>
+      </w:r>
+    </w:p>
+    <w:p>
+      <w:pPr>
+        <w:pStyle w:val="Compact"/>
+      </w:pPr>
+      <w:r>
+        <w:t xml:space="preserve">Cohesión barrial</w:t>
+      </w:r>
+    </w:p>
+    <w:p>
+      <w:pPr>
+        <w:pStyle w:val="Compact"/>
+      </w:pPr>
+      <w:r>
+        <w:t xml:space="preserve">A continuación voy a leer algunas afirmaciones acerca de su barrio ¿Qué tan de acuerdo o en desacuerdo está usted con las siguientes afirmaciones?</w:t>
+      </w:r>
+    </w:p>
+    <w:p>
+      <w:pPr>
+        <w:pStyle w:val="Compact"/>
+      </w:pPr>
+      <w:r>
+        <w:t xml:space="preserve">Este es el barrio ideal para mí</w:t>
+      </w:r>
+    </w:p>
+    <w:p>
+      <w:pPr>
+        <w:pStyle w:val="Compact"/>
+      </w:pPr>
+      <w:r>
+        <w:t xml:space="preserve">t02_01</w:t>
+      </w:r>
+    </w:p>
+    <w:p>
+      <w:pPr>
+        <w:pStyle w:val="Compact"/>
+      </w:pPr>
+      <w:r>
+        <w:t xml:space="preserve">Me siento integrado/a en este barrio</w:t>
+      </w:r>
+    </w:p>
+    <w:p>
+      <w:pPr>
+        <w:pStyle w:val="Compact"/>
+      </w:pPr>
+      <w:r>
+        <w:t xml:space="preserve">t02_02</w:t>
+      </w:r>
+    </w:p>
+    <w:p>
+      <w:pPr>
+        <w:pStyle w:val="Compact"/>
+      </w:pPr>
+      <w:r>
+        <w:t xml:space="preserve">Me identifico con la gente de este barrio</w:t>
+      </w:r>
+    </w:p>
+    <w:p>
+      <w:pPr>
+        <w:pStyle w:val="Compact"/>
+      </w:pPr>
+      <w:r>
+        <w:t xml:space="preserve">t02_03</w:t>
+      </w:r>
+    </w:p>
+    <w:p>
+      <w:pPr>
+        <w:pStyle w:val="Compact"/>
+      </w:pPr>
+      <w:r>
+        <w:t xml:space="preserve">Este barrio es parte de mí</w:t>
+      </w:r>
+    </w:p>
+    <w:p>
+      <w:pPr>
+        <w:pStyle w:val="Compact"/>
+      </w:pPr>
+      <w:r>
+        <w:t xml:space="preserve">t02_04</w:t>
+      </w:r>
+    </w:p>
+    <w:p>
+      <w:pPr>
+        <w:pStyle w:val="Compact"/>
+      </w:pPr>
+      <w:r>
+        <w:t xml:space="preserve">Sociabilidad barrial</w:t>
+      </w:r>
+    </w:p>
+    <w:p>
+      <w:pPr>
+        <w:pStyle w:val="Compact"/>
+      </w:pPr>
+      <w:r>
+        <w:t xml:space="preserve">Respecto de las relaciones sociales que se establecen entre los vecinos de este barrio, ¿cuán de acuerdo o en desacuerdo está usted con las siguientes afirmaciones?</w:t>
+      </w:r>
+    </w:p>
+    <w:p>
+      <w:pPr>
+        <w:pStyle w:val="Compact"/>
+      </w:pPr>
+      <w:r>
+        <w:t xml:space="preserve">En este barrio es fácil hacer amigos</w:t>
+      </w:r>
+    </w:p>
+    <w:p>
+      <w:pPr>
+        <w:pStyle w:val="Compact"/>
+      </w:pPr>
+      <w:r>
+        <w:t xml:space="preserve">t03_01</w:t>
+      </w:r>
+    </w:p>
+    <w:p>
+      <w:pPr>
+        <w:pStyle w:val="Compact"/>
+      </w:pPr>
+      <w:r>
+        <w:t xml:space="preserve">La gente en este barrio es sociable</w:t>
+      </w:r>
+    </w:p>
+    <w:p>
+      <w:pPr>
+        <w:pStyle w:val="Compact"/>
+      </w:pPr>
+      <w:r>
+        <w:t xml:space="preserve">t03_02</w:t>
+      </w:r>
+    </w:p>
+    <w:p>
+      <w:pPr>
+        <w:pStyle w:val="Compact"/>
+      </w:pPr>
+      <w:r>
+        <w:t xml:space="preserve">La gente en este barrio es cordial</w:t>
+      </w:r>
+    </w:p>
+    <w:p>
+      <w:pPr>
+        <w:pStyle w:val="Compact"/>
+      </w:pPr>
+      <w:r>
+        <w:t xml:space="preserve">t03_03</w:t>
+      </w:r>
+    </w:p>
+    <w:p>
+      <w:pPr>
+        <w:pStyle w:val="Compact"/>
+      </w:pPr>
+      <w:r>
+        <w:t xml:space="preserve">La gente en este barrio es colaboradora</w:t>
+      </w:r>
+    </w:p>
+    <w:p>
+      <w:pPr>
+        <w:pStyle w:val="Compact"/>
+      </w:pPr>
+      <w:r>
+        <w:t xml:space="preserve">t03_04</w:t>
+      </w:r>
+    </w:p>
+    <w:p>
+      <w:pPr>
+        <w:pStyle w:val="Compact"/>
+      </w:pPr>
+      <w:r>
+        <w:t xml:space="preserve">Satisfacción residencial</w:t>
+      </w:r>
+    </w:p>
+    <w:p>
+      <w:pPr>
+        <w:pStyle w:val="Compact"/>
+      </w:pPr>
       <w:r>
         <w:t xml:space="preserve">“</w:t>
       </w:r>
       <w:r>
-        <w:t xml:space="preserve">Mucha</w:t>
+        <w:t xml:space="preserve">Utilizando la siguiente escala, ¿cuán satisfecho o insatisfecho está usted con el BARRIO dónde reside en cuanto a…?</w:t>
       </w:r>
       <w:r>
         <w:t xml:space="preserve">”</w:t>
       </w:r>
-      <w:r>
-        <w:t xml:space="preserve">, ¿podría decirme cuánto confía usted en cada una de las siguientes instituciones?”</w:t>
-      </w:r>
-    </w:p>
-    <w:p>
-      <w:pPr>
-        <w:pStyle w:val="Compact"/>
-      </w:pPr>
-      <w:r>
-        <w:t xml:space="preserve">Los partidos políticos</w:t>
-      </w:r>
-    </w:p>
-    <w:p>
-      <w:pPr>
-        <w:pStyle w:val="Compact"/>
-      </w:pPr>
-      <w:r>
-        <w:t xml:space="preserve">No Responde (no leer)|No Sabe (no leer)|Nada|Poca|Algo|Bastante|Mucha</w:t>
-      </w:r>
-    </w:p>
-    <w:p>
-      <w:pPr>
-        <w:pStyle w:val="Compact"/>
-      </w:pPr>
-      <w:r>
-        <w:t xml:space="preserve">c05_02</w:t>
-      </w:r>
-    </w:p>
-    <w:p>
-      <w:pPr>
-        <w:pStyle w:val="Compact"/>
-      </w:pPr>
-      <w:r>
-        <w:t xml:space="preserve">“</w:t>
-      </w:r>
-      <w:r>
-        <w:t xml:space="preserve">Utilizando una escala donde 1 representa</w:t>
-      </w:r>
-      <w:r>
-        <w:t xml:space="preserve">”</w:t>
-      </w:r>
-      <w:r>
-        <w:t xml:space="preserve">Nada" y 5</w:t>
-      </w:r>
-      <w:r>
-        <w:t xml:space="preserve"> </w:t>
-      </w:r>
-      <w:r>
-        <w:t xml:space="preserve">“</w:t>
-      </w:r>
-      <w:r>
-        <w:t xml:space="preserve">Mucha</w:t>
-      </w:r>
-      <w:r>
-        <w:t xml:space="preserve">”</w:t>
-      </w:r>
-      <w:r>
-        <w:t xml:space="preserve">, ¿podría decirme cuánto confía usted en cada una de las siguientes instituciones?”</w:t>
-      </w:r>
-    </w:p>
-    <w:p>
-      <w:pPr>
-        <w:pStyle w:val="Compact"/>
-      </w:pPr>
-      <w:r>
-        <w:t xml:space="preserve">Carabineros</w:t>
-      </w:r>
-    </w:p>
-    <w:p>
-      <w:pPr>
-        <w:pStyle w:val="Compact"/>
-      </w:pPr>
-      <w:r>
-        <w:t xml:space="preserve">No Responde (no leer)|No Sabe (no leer)|Nada|Poca|Algo|Bastante|Mucha</w:t>
-      </w:r>
-    </w:p>
-    <w:p>
-      <w:pPr>
-        <w:pStyle w:val="Compact"/>
-      </w:pPr>
-      <w:r>
-        <w:t xml:space="preserve">c05_03</w:t>
-      </w:r>
-    </w:p>
-    <w:p>
-      <w:pPr>
-        <w:pStyle w:val="Compact"/>
-      </w:pPr>
-      <w:r>
-        <w:t xml:space="preserve">“</w:t>
-      </w:r>
-      <w:r>
-        <w:t xml:space="preserve">Utilizando una escala donde 1 representa</w:t>
-      </w:r>
-      <w:r>
-        <w:t xml:space="preserve">”</w:t>
-      </w:r>
-      <w:r>
-        <w:t xml:space="preserve">Nada" y 5</w:t>
-      </w:r>
-      <w:r>
-        <w:t xml:space="preserve"> </w:t>
-      </w:r>
-      <w:r>
-        <w:t xml:space="preserve">“</w:t>
-      </w:r>
-      <w:r>
-        <w:t xml:space="preserve">Mucha</w:t>
-      </w:r>
-      <w:r>
-        <w:t xml:space="preserve">”</w:t>
-      </w:r>
-      <w:r>
-        <w:t xml:space="preserve">, ¿podría decirme cuánto confía usted en cada una de las siguientes instituciones?”</w:t>
-      </w:r>
-    </w:p>
-    <w:p>
-      <w:pPr>
-        <w:pStyle w:val="Compact"/>
-      </w:pPr>
-      <w:r>
-        <w:t xml:space="preserve">Los sindicatos</w:t>
-      </w:r>
-    </w:p>
-    <w:p>
-      <w:pPr>
-        <w:pStyle w:val="Compact"/>
-      </w:pPr>
-      <w:r>
-        <w:t xml:space="preserve">No Responde (no leer)|No Sabe (no leer)|Nada|Poca|Algo|Bastante|Mucha</w:t>
-      </w:r>
-    </w:p>
-    <w:p>
-      <w:pPr>
-        <w:pStyle w:val="Compact"/>
-      </w:pPr>
-      <w:r>
-        <w:t xml:space="preserve">c05_04</w:t>
-      </w:r>
-    </w:p>
-    <w:p>
-      <w:pPr>
-        <w:pStyle w:val="Compact"/>
-      </w:pPr>
-      <w:r>
-        <w:t xml:space="preserve">“</w:t>
-      </w:r>
-      <w:r>
-        <w:t xml:space="preserve">Utilizando una escala donde 1 representa</w:t>
-      </w:r>
-      <w:r>
-        <w:t xml:space="preserve">”</w:t>
-      </w:r>
-      <w:r>
-        <w:t xml:space="preserve">Nada" y 5</w:t>
-      </w:r>
-      <w:r>
-        <w:t xml:space="preserve"> </w:t>
-      </w:r>
-      <w:r>
-        <w:t xml:space="preserve">“</w:t>
-      </w:r>
-      <w:r>
-        <w:t xml:space="preserve">Mucha</w:t>
-      </w:r>
-      <w:r>
-        <w:t xml:space="preserve">”</w:t>
-      </w:r>
-      <w:r>
-        <w:t xml:space="preserve">, ¿podría decirme cuánto confía usted en cada una de las siguientes instituciones?”</w:t>
-      </w:r>
-    </w:p>
-    <w:p>
-      <w:pPr>
-        <w:pStyle w:val="Compact"/>
-      </w:pPr>
-      <w:r>
-        <w:t xml:space="preserve">El poder judicial</w:t>
-      </w:r>
-    </w:p>
-    <w:p>
-      <w:pPr>
-        <w:pStyle w:val="Compact"/>
-      </w:pPr>
-      <w:r>
-        <w:t xml:space="preserve">No Responde (no leer)|No Sabe (no leer)|Nada|Poca|Algo|Bastante|Mucha</w:t>
-      </w:r>
-    </w:p>
-    <w:p>
-      <w:pPr>
-        <w:pStyle w:val="Compact"/>
-      </w:pPr>
-      <w:r>
-        <w:t xml:space="preserve">c05_05</w:t>
-      </w:r>
-    </w:p>
-    <w:p>
-      <w:pPr>
-        <w:pStyle w:val="Compact"/>
-      </w:pPr>
-      <w:r>
-        <w:t xml:space="preserve">“</w:t>
-      </w:r>
-      <w:r>
-        <w:t xml:space="preserve">Utilizando una escala donde 1 representa</w:t>
-      </w:r>
-      <w:r>
-        <w:t xml:space="preserve">”</w:t>
-      </w:r>
-      <w:r>
-        <w:t xml:space="preserve">Nada" y 5</w:t>
-      </w:r>
-      <w:r>
-        <w:t xml:space="preserve"> </w:t>
-      </w:r>
-      <w:r>
-        <w:t xml:space="preserve">“</w:t>
-      </w:r>
-      <w:r>
-        <w:t xml:space="preserve">Mucha</w:t>
-      </w:r>
-      <w:r>
-        <w:t xml:space="preserve">”</w:t>
-      </w:r>
-      <w:r>
-        <w:t xml:space="preserve">, ¿podría decirme cuánto confía usted en cada una de las siguientes instituciones?”</w:t>
-      </w:r>
-    </w:p>
-    <w:p>
-      <w:pPr>
-        <w:pStyle w:val="Compact"/>
-      </w:pPr>
-      <w:r>
-        <w:t xml:space="preserve">Las empresas privadas</w:t>
-      </w:r>
-    </w:p>
-    <w:p>
-      <w:pPr>
-        <w:pStyle w:val="Compact"/>
-      </w:pPr>
-      <w:r>
-        <w:t xml:space="preserve">No Responde (no leer)|No Sabe (no leer)|Nada|Poca|Algo|Bastante|Mucha</w:t>
-      </w:r>
-    </w:p>
-    <w:p>
-      <w:pPr>
-        <w:pStyle w:val="Compact"/>
-      </w:pPr>
-      <w:r>
-        <w:t xml:space="preserve">c05_06</w:t>
-      </w:r>
-    </w:p>
-    <w:p>
-      <w:pPr>
-        <w:pStyle w:val="Compact"/>
-      </w:pPr>
-      <w:r>
-        <w:t xml:space="preserve">“</w:t>
-      </w:r>
-      <w:r>
-        <w:t xml:space="preserve">Utilizando una escala donde 1 representa</w:t>
-      </w:r>
-      <w:r>
-        <w:t xml:space="preserve">”</w:t>
-      </w:r>
-      <w:r>
-        <w:t xml:space="preserve">Nada" y 5</w:t>
-      </w:r>
-      <w:r>
-        <w:t xml:space="preserve"> </w:t>
-      </w:r>
-      <w:r>
-        <w:t xml:space="preserve">“</w:t>
-      </w:r>
-      <w:r>
-        <w:t xml:space="preserve">Mucha</w:t>
-      </w:r>
-      <w:r>
-        <w:t xml:space="preserve">”</w:t>
-      </w:r>
-      <w:r>
-        <w:t xml:space="preserve">, ¿podría decirme cuánto confía usted en cada una de las siguientes instituciones?”</w:t>
-      </w:r>
-    </w:p>
-    <w:p>
-      <w:pPr>
-        <w:pStyle w:val="Compact"/>
-      </w:pPr>
-      <w:r>
-        <w:t xml:space="preserve">El congreso nacional</w:t>
-      </w:r>
-    </w:p>
-    <w:p>
-      <w:pPr>
-        <w:pStyle w:val="Compact"/>
-      </w:pPr>
-      <w:r>
-        <w:t xml:space="preserve">No Responde (no leer)|No Sabe (no leer)|Nada|Poca|Algo|Bastante|Mucha</w:t>
-      </w:r>
-    </w:p>
-    <w:p>
-      <w:pPr>
-        <w:pStyle w:val="Compact"/>
-      </w:pPr>
-      <w:r>
-        <w:t xml:space="preserve">c05_07</w:t>
-      </w:r>
-    </w:p>
-    <w:p>
-      <w:pPr>
-        <w:pStyle w:val="Compact"/>
-      </w:pPr>
-      <w:r>
-        <w:t xml:space="preserve">“</w:t>
-      </w:r>
-      <w:r>
-        <w:t xml:space="preserve">Utilizando una escala donde 1 representa</w:t>
-      </w:r>
-      <w:r>
-        <w:t xml:space="preserve">”</w:t>
-      </w:r>
-      <w:r>
-        <w:t xml:space="preserve">Nada" y 5</w:t>
-      </w:r>
-      <w:r>
-        <w:t xml:space="preserve"> </w:t>
-      </w:r>
-      <w:r>
-        <w:t xml:space="preserve">“</w:t>
-      </w:r>
-      <w:r>
-        <w:t xml:space="preserve">Mucha</w:t>
-      </w:r>
-      <w:r>
-        <w:t xml:space="preserve">”</w:t>
-      </w:r>
-      <w:r>
-        <w:t xml:space="preserve">, ¿podría decirme cuánto confía usted en cada una de las siguientes instituciones?”</w:t>
-      </w:r>
-    </w:p>
-    <w:p>
-      <w:pPr>
-        <w:pStyle w:val="Compact"/>
-      </w:pPr>
-      <w:r>
-        <w:t xml:space="preserve">El presidente(a) de la república</w:t>
-      </w:r>
-    </w:p>
-    <w:p>
-      <w:pPr>
-        <w:pStyle w:val="Compact"/>
-      </w:pPr>
-      <w:r>
-        <w:t xml:space="preserve">No Responde (no leer)|No Sabe (no leer)|Nada|Poca|Algo|Bastante|Mucha</w:t>
-      </w:r>
-    </w:p>
-    <w:p>
-      <w:pPr>
-        <w:pStyle w:val="Compact"/>
-      </w:pPr>
-      <w:r>
-        <w:t xml:space="preserve">c05_08</w:t>
-      </w:r>
-    </w:p>
-    <w:p>
-      <w:pPr>
-        <w:pStyle w:val="Compact"/>
-      </w:pPr>
-      <w:r>
-        <w:t xml:space="preserve">Actitud (satisfacción) hacia la democracia</w:t>
-      </w:r>
-    </w:p>
-    <w:p>
-      <w:pPr>
-        <w:pStyle w:val="Compact"/>
-      </w:pPr>
-      <w:r>
-        <w:t xml:space="preserve">¿Cuán satisfecho o insatisfecho está usted con el funcionamiento de la democracia en Chile?</w:t>
-      </w:r>
-    </w:p>
-    <w:p>
-      <w:pPr>
-        <w:pStyle w:val="Compact"/>
-      </w:pPr>
-      <w:r>
-        <w:t xml:space="preserve">No Responde (no leer)|No Sabe (no leer)|Nada satisfecho|Poco satisfecho|Algo satisfecho|Bastante satisfecho|Muy satisfecho</w:t>
-      </w:r>
-    </w:p>
-    <w:p>
-      <w:pPr>
-        <w:pStyle w:val="Compact"/>
-      </w:pPr>
-      <w:r>
-        <w:t xml:space="preserve">c01</w:t>
-      </w:r>
-    </w:p>
-    <w:p>
-      <w:pPr>
-        <w:pStyle w:val="Compact"/>
-      </w:pPr>
-      <w:r>
-        <w:t xml:space="preserve">Participación política</w:t>
-      </w:r>
-    </w:p>
-    <w:p>
-      <w:pPr>
-        <w:pStyle w:val="Compact"/>
-      </w:pPr>
-      <w:r>
-        <w:t xml:space="preserve">Participación ciudadana</w:t>
-      </w:r>
-    </w:p>
-    <w:p>
-      <w:pPr>
-        <w:pStyle w:val="Compact"/>
-      </w:pPr>
-      <w:r>
-        <w:t xml:space="preserve">“</w:t>
-      </w:r>
-      <w:r>
-        <w:t xml:space="preserve">Durante los últimos 12 meses, con cuánta frecuencia usted ha …</w:t>
-      </w:r>
-      <w:r>
-        <w:t xml:space="preserve">”</w:t>
-      </w:r>
-    </w:p>
-    <w:p>
-      <w:pPr>
-        <w:pStyle w:val="Compact"/>
-      </w:pPr>
-      <w:r>
-        <w:t xml:space="preserve">Firmado una carta o petición apoyando una causa</w:t>
-      </w:r>
-    </w:p>
-    <w:p>
-      <w:pPr>
-        <w:pStyle w:val="Compact"/>
-      </w:pPr>
-      <w:r>
-        <w:t xml:space="preserve">No Responde (no leer)|No Sabe (no leer)|Nunca|Casi nunca|A veces|Frecuentemente|Muy frecuentemente</w:t>
-      </w:r>
-    </w:p>
-    <w:p>
-      <w:pPr>
-        <w:pStyle w:val="Compact"/>
-      </w:pPr>
-      <w:r>
-        <w:t xml:space="preserve">c08_01</w:t>
-      </w:r>
-    </w:p>
-    <w:p>
-      <w:pPr>
-        <w:pStyle w:val="Compact"/>
-      </w:pPr>
-      <w:r>
-        <w:t xml:space="preserve">“</w:t>
-      </w:r>
-      <w:r>
-        <w:t xml:space="preserve">Durante los últimos 12 meses, con cuánta frecuencia usted ha …</w:t>
-      </w:r>
-      <w:r>
-        <w:t xml:space="preserve">”</w:t>
-      </w:r>
-    </w:p>
-    <w:p>
-      <w:pPr>
-        <w:pStyle w:val="Compact"/>
-      </w:pPr>
-      <w:r>
-        <w:t xml:space="preserve">Asistido a una marcha o manifestación política</w:t>
-      </w:r>
-    </w:p>
-    <w:p>
-      <w:pPr>
-        <w:pStyle w:val="Compact"/>
-      </w:pPr>
-      <w:r>
-        <w:t xml:space="preserve">No Responde (no leer)|No Sabe (no leer)|Nunca|Casi nunca|A veces|Frecuentemente|Muy frecuentemente</w:t>
-      </w:r>
-    </w:p>
-    <w:p>
-      <w:pPr>
-        <w:pStyle w:val="Compact"/>
-      </w:pPr>
-      <w:r>
-        <w:t xml:space="preserve">c08_02</w:t>
-      </w:r>
-    </w:p>
-    <w:p>
-      <w:pPr>
-        <w:pStyle w:val="Compact"/>
-      </w:pPr>
-      <w:r>
-        <w:t xml:space="preserve">“</w:t>
-      </w:r>
-      <w:r>
-        <w:t xml:space="preserve">Durante los últimos 12 meses, con cuánta frecuencia usted ha …</w:t>
-      </w:r>
-      <w:r>
-        <w:t xml:space="preserve">”</w:t>
-      </w:r>
-    </w:p>
-    <w:p>
-      <w:pPr>
-        <w:pStyle w:val="Compact"/>
-      </w:pPr>
-      <w:r>
-        <w:t xml:space="preserve">Participado en una huelga</w:t>
-      </w:r>
-    </w:p>
-    <w:p>
-      <w:pPr>
-        <w:pStyle w:val="Compact"/>
-      </w:pPr>
-      <w:r>
-        <w:t xml:space="preserve">No Responde (no leer)|No Sabe (no leer)|Nunca|Casi nunca|A veces|Frecuentemente|Muy frecuentemente</w:t>
-      </w:r>
-    </w:p>
-    <w:p>
-      <w:pPr>
-        <w:pStyle w:val="Compact"/>
-      </w:pPr>
-      <w:r>
-        <w:t xml:space="preserve">c08_03</w:t>
-      </w:r>
-    </w:p>
-    <w:p>
-      <w:pPr>
-        <w:pStyle w:val="Compact"/>
-      </w:pPr>
-      <w:r>
-        <w:t xml:space="preserve">“</w:t>
-      </w:r>
-      <w:r>
-        <w:t xml:space="preserve">Durante los últimos 12 meses, con cuánta frecuencia usted ha …</w:t>
-      </w:r>
-      <w:r>
-        <w:t xml:space="preserve">”</w:t>
-      </w:r>
-    </w:p>
-    <w:p>
-      <w:pPr>
-        <w:pStyle w:val="Compact"/>
-      </w:pPr>
-      <w:r>
-        <w:t xml:space="preserve">Usado las redes sociales para expresar su opinión en temas público</w:t>
-      </w:r>
-    </w:p>
-    <w:p>
-      <w:pPr>
-        <w:pStyle w:val="Compact"/>
-      </w:pPr>
-      <w:r>
-        <w:t xml:space="preserve">No Responde (no leer)|No Sabe (no leer)|Nunca|Casi nunca|A veces|Frecuentemente|Muy frecuentemente</w:t>
-      </w:r>
-    </w:p>
-    <w:p>
-      <w:pPr>
-        <w:pStyle w:val="Compact"/>
-      </w:pPr>
-      <w:r>
-        <w:t xml:space="preserve">c08_04</w:t>
-      </w:r>
-    </w:p>
-    <w:p>
-      <w:pPr>
-        <w:pStyle w:val="Compact"/>
-      </w:pPr>
-      <w:r>
-        <w:t xml:space="preserve">Interés político</w:t>
-      </w:r>
-    </w:p>
-    <w:p>
-      <w:pPr>
-        <w:pStyle w:val="Compact"/>
-      </w:pPr>
-      <w:r>
-        <w:t xml:space="preserve">¿Qué tan interesado está usted en la política?</w:t>
-      </w:r>
-    </w:p>
-    <w:p>
-      <w:pPr>
-        <w:pStyle w:val="Compact"/>
-      </w:pPr>
-      <w:r>
-        <w:t xml:space="preserve">No Responde (no leer)|No Sabe (no leer)|Nada interesado|Poco interesado|Algo interesado|Bastante interesado|Muy interesado</w:t>
-      </w:r>
-    </w:p>
-    <w:p>
-      <w:pPr>
-        <w:pStyle w:val="Compact"/>
-      </w:pPr>
-      <w:r>
-        <w:t xml:space="preserve">c13</w:t>
-      </w:r>
-    </w:p>
-    <w:p>
-      <w:pPr>
-        <w:pStyle w:val="Compact"/>
-      </w:pPr>
-      <w:r>
-        <w:t xml:space="preserve">¿Con qué frecuencia realiza usted las siguientes actividades?</w:t>
-      </w:r>
-    </w:p>
-    <w:p>
-      <w:pPr>
-        <w:pStyle w:val="Compact"/>
-      </w:pPr>
-      <w:r>
-        <w:t xml:space="preserve">Habla de política con familiares o amigos</w:t>
-      </w:r>
-    </w:p>
-    <w:p>
-      <w:pPr>
-        <w:pStyle w:val="Compact"/>
-      </w:pPr>
-      <w:r>
-        <w:t xml:space="preserve">No Responde (no leer)|No Sabe (no leer)|Nunca|Casi nunca|A veces|Frecuentemente|Muy frecuentemente</w:t>
-      </w:r>
-    </w:p>
-    <w:p>
-      <w:pPr>
-        <w:pStyle w:val="Compact"/>
-      </w:pPr>
-      <w:r>
-        <w:t xml:space="preserve">c14_01</w:t>
-      </w:r>
-    </w:p>
-    <w:p>
-      <w:pPr>
-        <w:pStyle w:val="Compact"/>
-      </w:pPr>
-      <w:r>
-        <w:t xml:space="preserve">¿Con qué frecuencia realiza usted las siguientes actividades?</w:t>
-      </w:r>
-    </w:p>
-    <w:p>
-      <w:pPr>
-        <w:pStyle w:val="Compact"/>
-      </w:pPr>
-      <w:r>
-        <w:t xml:space="preserve">Se informa activamente sobre política en medios tales como televisión, radios, diarios o internet</w:t>
-      </w:r>
-    </w:p>
-    <w:p>
-      <w:pPr>
-        <w:pStyle w:val="Compact"/>
-      </w:pPr>
-      <w:r>
-        <w:t xml:space="preserve">No Responde (no leer)|No Sabe (no leer)|Nunca|Casi nunca|A veces|Frecuentemente|Muy frecuentemente</w:t>
-      </w:r>
-    </w:p>
-    <w:p>
-      <w:pPr>
-        <w:pStyle w:val="Compact"/>
-      </w:pPr>
-      <w:r>
-        <w:t xml:space="preserve">c14_02</w:t>
-      </w:r>
-    </w:p>
-    <w:p>
-      <w:pPr>
-        <w:pStyle w:val="Compact"/>
-      </w:pPr>
-      <w:r>
-        <w:t xml:space="preserve">Percepción de justicia (distributiva)</w:t>
-      </w:r>
-    </w:p>
-    <w:p>
-      <w:pPr>
-        <w:pStyle w:val="Compact"/>
-      </w:pPr>
-      <w:r>
-        <w:t xml:space="preserve">Justicia distributiva y meritocracia</w:t>
-      </w:r>
-    </w:p>
-    <w:p>
-      <w:pPr>
-        <w:pStyle w:val="Compact"/>
-      </w:pPr>
-      <w:r>
-        <w:t xml:space="preserve">¿En qué medida se encuentra usted de acuerdo o en desacuerdo con cada una de las siguientes afirmaciones?</w:t>
-      </w:r>
-    </w:p>
-    <w:p>
-      <w:pPr>
-        <w:pStyle w:val="Compact"/>
-      </w:pPr>
-      <w:r>
-        <w:t xml:space="preserve">En Chile las personas son recompensadas por sus esfuerzos</w:t>
-      </w:r>
-    </w:p>
-    <w:p>
-      <w:pPr>
-        <w:pStyle w:val="Compact"/>
-      </w:pPr>
-      <w:r>
-        <w:t xml:space="preserve">No Responde (no leer)|No Sabe (no leer)|Totalmente en desacuerdo|En desacuerdo|Ni en desacuerdo ni de acuerdo|De acuerdo|Totalmente de acuerdo</w:t>
-      </w:r>
-    </w:p>
-    <w:p>
-      <w:pPr>
-        <w:pStyle w:val="Compact"/>
-      </w:pPr>
-      <w:r>
-        <w:t xml:space="preserve">c18_09</w:t>
-      </w:r>
-    </w:p>
-    <w:p>
-      <w:pPr>
-        <w:pStyle w:val="Compact"/>
-      </w:pPr>
-      <w:r>
-        <w:t xml:space="preserve">¿En qué medida se encuentra usted de acuerdo o en desacuerdo con cada una de las siguientes afirmaciones?</w:t>
-      </w:r>
-    </w:p>
-    <w:p>
-      <w:pPr>
-        <w:pStyle w:val="Compact"/>
-      </w:pPr>
-      <w:r>
-        <w:t xml:space="preserve">En Chile las personas son recompensadas por su inteligencia y habilidades</w:t>
-      </w:r>
-    </w:p>
-    <w:p>
-      <w:pPr>
-        <w:pStyle w:val="Compact"/>
-      </w:pPr>
-      <w:r>
-        <w:t xml:space="preserve">No Responde (no leer)|No Sabe (no leer)|Totalmente en desacuerdo|En desacuerdo|Ni en desacuerdo ni de acuerdo|De acuerdo|Totalmente de acuerdo</w:t>
-      </w:r>
-    </w:p>
-    <w:p>
-      <w:pPr>
-        <w:pStyle w:val="Compact"/>
-      </w:pPr>
-      <w:r>
-        <w:t xml:space="preserve">c18_10</w:t>
-      </w:r>
-    </w:p>
-    <w:p>
-      <w:pPr>
-        <w:pStyle w:val="Compact"/>
-      </w:pPr>
-      <w:r>
-        <w:t xml:space="preserve">Surgir en la vida</w:t>
-      </w:r>
-    </w:p>
-    <w:p>
-      <w:pPr>
-        <w:pStyle w:val="Compact"/>
-      </w:pPr>
-      <w:r>
-        <w:t xml:space="preserve">Actualmente en Chile, ¿Cuán importante es para surgir en la vida…?</w:t>
-      </w:r>
-    </w:p>
-    <w:p>
-      <w:pPr>
-        <w:pStyle w:val="Compact"/>
-      </w:pPr>
-      <w:r>
-        <w:t xml:space="preserve">Provenir de una familia rica o con muchos recursos</w:t>
-      </w:r>
-    </w:p>
-    <w:p>
-      <w:pPr>
-        <w:pStyle w:val="Compact"/>
-      </w:pPr>
-      <w:r>
-        <w:t xml:space="preserve">No Responde (no leer)|No Sabe (no leer)|Nada Importante|Poco importante|Algo importante|Bastante importante|Muy importante</w:t>
-      </w:r>
-    </w:p>
-    <w:p>
-      <w:pPr>
-        <w:pStyle w:val="Compact"/>
-      </w:pPr>
-      <w:r>
-        <w:t xml:space="preserve">d05_01</w:t>
-      </w:r>
-    </w:p>
-    <w:p>
-      <w:pPr>
-        <w:pStyle w:val="Compact"/>
-      </w:pPr>
-      <w:r>
-        <w:t xml:space="preserve">Actualmente en Chile, ¿Cuán importante es para surgir en la vida…?</w:t>
-      </w:r>
-    </w:p>
-    <w:p>
-      <w:pPr>
-        <w:pStyle w:val="Compact"/>
-      </w:pPr>
-      <w:r>
-        <w:t xml:space="preserve">Tener un buen nivel de educación</w:t>
-      </w:r>
-    </w:p>
-    <w:p>
-      <w:pPr>
-        <w:pStyle w:val="Compact"/>
-      </w:pPr>
-      <w:r>
-        <w:t xml:space="preserve">No Responde (no leer)|No Sabe (no leer)|Nada Importante|Poco importante|Algo importante|Bastante importante|Muy importante</w:t>
-      </w:r>
-    </w:p>
-    <w:p>
-      <w:pPr>
-        <w:pStyle w:val="Compact"/>
-      </w:pPr>
-      <w:r>
-        <w:t xml:space="preserve">d05_02</w:t>
-      </w:r>
-    </w:p>
-    <w:p>
-      <w:pPr>
-        <w:pStyle w:val="Compact"/>
-      </w:pPr>
-      <w:r>
-        <w:t xml:space="preserve">Actualmente en Chile, ¿Cuán importante es para surgir en la vida…?</w:t>
-      </w:r>
-    </w:p>
-    <w:p>
-      <w:pPr>
-        <w:pStyle w:val="Compact"/>
-      </w:pPr>
-      <w:r>
-        <w:t xml:space="preserve">Tener ambición</w:t>
-      </w:r>
-    </w:p>
-    <w:p>
-      <w:pPr>
-        <w:pStyle w:val="Compact"/>
-      </w:pPr>
-      <w:r>
-        <w:t xml:space="preserve">No Responde (no leer)|No Sabe (no leer)|Nada Importante|Poco importante|Algo importante|Bastante importante|Muy importante</w:t>
-      </w:r>
-    </w:p>
-    <w:p>
-      <w:pPr>
-        <w:pStyle w:val="Compact"/>
-      </w:pPr>
-      <w:r>
-        <w:t xml:space="preserve">d05_03</w:t>
-      </w:r>
-    </w:p>
-    <w:p>
-      <w:pPr>
-        <w:pStyle w:val="Compact"/>
-      </w:pPr>
-      <w:r>
-        <w:t xml:space="preserve">Actualmente en Chile, ¿Cuán importante es para surgir en la vida…?</w:t>
-      </w:r>
-    </w:p>
-    <w:p>
-      <w:pPr>
-        <w:pStyle w:val="Compact"/>
-      </w:pPr>
-      <w:r>
-        <w:t xml:space="preserve">El trabajo duro</w:t>
-      </w:r>
-    </w:p>
-    <w:p>
-      <w:pPr>
-        <w:pStyle w:val="Compact"/>
-      </w:pPr>
-      <w:r>
-        <w:t xml:space="preserve">No Responde (no leer)|No Sabe (no leer)|Nada Importante|Poco importante|Algo importante|Bastante importante|Muy importante</w:t>
-      </w:r>
-    </w:p>
-    <w:p>
-      <w:pPr>
-        <w:pStyle w:val="Compact"/>
-      </w:pPr>
-      <w:r>
-        <w:t xml:space="preserve">d05_04</w:t>
-      </w:r>
-    </w:p>
-    <w:p>
-      <w:pPr>
-        <w:pStyle w:val="Compact"/>
-      </w:pPr>
-      <w:r>
-        <w:t xml:space="preserve">calidad de la vida en el vecindario</w:t>
-      </w:r>
-    </w:p>
-    <w:p>
-      <w:pPr>
-        <w:pStyle w:val="Compact"/>
-      </w:pPr>
-      <w:r>
-        <w:t xml:space="preserve">Confianza en vecinos</w:t>
-      </w:r>
-    </w:p>
-    <w:p>
-      <w:pPr>
-        <w:pStyle w:val="Compact"/>
-      </w:pPr>
-      <w:r>
-        <w:t xml:space="preserve">En términos generales, ¿cuánto confía usted en sus vecinos?</w:t>
-      </w:r>
-    </w:p>
-    <w:p>
-      <w:pPr>
-        <w:pStyle w:val="Compact"/>
-      </w:pPr>
-      <w:r>
-        <w:t xml:space="preserve">No Responde (no leer)|No Sabe (no leer)|Muy poco |Poco|Algo|Bastante|Mucho</w:t>
-      </w:r>
-    </w:p>
-    <w:p>
-      <w:pPr>
-        <w:pStyle w:val="Compact"/>
-      </w:pPr>
-      <w:r>
-        <w:t xml:space="preserve">t01</w:t>
-      </w:r>
-    </w:p>
-    <w:p>
-      <w:pPr>
-        <w:pStyle w:val="Compact"/>
-      </w:pPr>
-      <w:r>
-        <w:t xml:space="preserve">Cohesión barrial</w:t>
-      </w:r>
-    </w:p>
-    <w:p>
-      <w:pPr>
-        <w:pStyle w:val="Compact"/>
-      </w:pPr>
-      <w:r>
-        <w:t xml:space="preserve">A continuación voy a leer algunas afirmaciones acerca de su barrio ¿Qué tan de acuerdo o en desacuerdo está usted con las siguientes afirmaciones?</w:t>
-      </w:r>
-    </w:p>
-    <w:p>
-      <w:pPr>
-        <w:pStyle w:val="Compact"/>
-      </w:pPr>
-      <w:r>
-        <w:t xml:space="preserve">Este es el barrio ideal para mí</w:t>
-      </w:r>
-    </w:p>
-    <w:p>
-      <w:pPr>
-        <w:pStyle w:val="Compact"/>
-      </w:pPr>
-      <w:r>
-        <w:t xml:space="preserve">No Responde (no leer)|No Sabe (no leer)|Totalmente en desacuerdo|En desacuerdo|Ni de acuerdo ni en desacuerdo|De acuerdo|Totalmente de acuerdo</w:t>
-      </w:r>
-    </w:p>
-    <w:p>
-      <w:pPr>
-        <w:pStyle w:val="Compact"/>
-      </w:pPr>
-      <w:r>
-        <w:t xml:space="preserve">t02_01</w:t>
-      </w:r>
-    </w:p>
-    <w:p>
-      <w:pPr>
-        <w:pStyle w:val="Compact"/>
-      </w:pPr>
-      <w:r>
-        <w:t xml:space="preserve">A continuación voy a leer algunas afirmaciones acerca de su barrio ¿Qué tan de acuerdo o en desacuerdo está usted con las siguientes afirmaciones?</w:t>
-      </w:r>
-    </w:p>
-    <w:p>
-      <w:pPr>
-        <w:pStyle w:val="Compact"/>
-      </w:pPr>
-      <w:r>
-        <w:t xml:space="preserve">Me siento integrado/a en este barrio</w:t>
-      </w:r>
-    </w:p>
-    <w:p>
-      <w:pPr>
-        <w:pStyle w:val="Compact"/>
-      </w:pPr>
-      <w:r>
-        <w:t xml:space="preserve">No Responde (no leer)|No Sabe (no leer)|Totalmente en desacuerdo|En desacuerdo|Ni de acuerdo ni en desacuerdo|De acuerdo|Totalmente de acuerdo</w:t>
-      </w:r>
-    </w:p>
-    <w:p>
-      <w:pPr>
-        <w:pStyle w:val="Compact"/>
-      </w:pPr>
-      <w:r>
-        <w:t xml:space="preserve">t02_02</w:t>
-      </w:r>
-    </w:p>
-    <w:p>
-      <w:pPr>
-        <w:pStyle w:val="Compact"/>
-      </w:pPr>
-      <w:r>
-        <w:t xml:space="preserve">A continuación voy a leer algunas afirmaciones acerca de su barrio ¿Qué tan de acuerdo o en desacuerdo está usted con las siguientes afirmaciones?</w:t>
-      </w:r>
-    </w:p>
-    <w:p>
-      <w:pPr>
-        <w:pStyle w:val="Compact"/>
-      </w:pPr>
-      <w:r>
-        <w:t xml:space="preserve">Me identifico con la gente de este barrio</w:t>
-      </w:r>
-    </w:p>
-    <w:p>
-      <w:pPr>
-        <w:pStyle w:val="Compact"/>
-      </w:pPr>
-      <w:r>
-        <w:t xml:space="preserve">No Responde (no leer)|No Sabe (no leer)|Totalmente en desacuerdo|En desacuerdo|Ni de acuerdo ni en desacuerdo|De acuerdo|Totalmente de acuerdo</w:t>
-      </w:r>
-    </w:p>
-    <w:p>
-      <w:pPr>
-        <w:pStyle w:val="Compact"/>
-      </w:pPr>
-      <w:r>
-        <w:t xml:space="preserve">t02_03</w:t>
-      </w:r>
-    </w:p>
-    <w:p>
-      <w:pPr>
-        <w:pStyle w:val="Compact"/>
-      </w:pPr>
-      <w:r>
-        <w:t xml:space="preserve">A continuación voy a leer algunas afirmaciones acerca de su barrio ¿Qué tan de acuerdo o en desacuerdo está usted con las siguientes afirmaciones?</w:t>
-      </w:r>
-    </w:p>
-    <w:p>
-      <w:pPr>
-        <w:pStyle w:val="Compact"/>
-      </w:pPr>
-      <w:r>
-        <w:t xml:space="preserve">Este barrio es parte de mí</w:t>
-      </w:r>
-    </w:p>
-    <w:p>
-      <w:pPr>
-        <w:pStyle w:val="Compact"/>
-      </w:pPr>
-      <w:r>
-        <w:t xml:space="preserve">No Responde (no leer)|No Sabe (no leer)|Totalmente en desacuerdo|En desacuerdo|Ni de acuerdo ni en desacuerdo|De acuerdo|Totalmente de acuerdo</w:t>
-      </w:r>
-    </w:p>
-    <w:p>
-      <w:pPr>
-        <w:pStyle w:val="Compact"/>
-      </w:pPr>
-      <w:r>
-        <w:t xml:space="preserve">t02_04</w:t>
-      </w:r>
-    </w:p>
-    <w:p>
-      <w:pPr>
-        <w:pStyle w:val="Compact"/>
-      </w:pPr>
-      <w:r>
-        <w:t xml:space="preserve">Sociabilidad barrial</w:t>
-      </w:r>
-    </w:p>
-    <w:p>
-      <w:pPr>
-        <w:pStyle w:val="Compact"/>
-      </w:pPr>
-      <w:r>
-        <w:t xml:space="preserve">Respecto de las relaciones sociales que se establecen entre los vecinos de este barrio, ¿cuán de acuerdo o en desacuerdo está usted con las siguientes afirmaciones?</w:t>
-      </w:r>
-    </w:p>
-    <w:p>
-      <w:pPr>
-        <w:pStyle w:val="Compact"/>
-      </w:pPr>
-      <w:r>
-        <w:t xml:space="preserve">En este barrio es fácil hacer amigos</w:t>
-      </w:r>
-    </w:p>
-    <w:p>
-      <w:pPr>
-        <w:pStyle w:val="Compact"/>
-      </w:pPr>
-      <w:r>
-        <w:t xml:space="preserve">No Responde (no leer)|No Sabe (no leer)|Totalmente en desacuerdo|En desacuerdo|Ni de acuerdo ni en desacuerdo|De acuerdo|Totalmente de acuerdo</w:t>
-      </w:r>
-    </w:p>
-    <w:p>
-      <w:pPr>
-        <w:pStyle w:val="Compact"/>
-      </w:pPr>
-      <w:r>
-        <w:t xml:space="preserve">t03_01</w:t>
-      </w:r>
-    </w:p>
-    <w:p>
-      <w:pPr>
-        <w:pStyle w:val="Compact"/>
-      </w:pPr>
-      <w:r>
-        <w:t xml:space="preserve">Respecto de las relaciones sociales que se establecen entre los vecinos de este barrio, ¿cuán de acuerdo o en desacuerdo está usted con las siguientes afirmaciones?</w:t>
-      </w:r>
-    </w:p>
-    <w:p>
-      <w:pPr>
-        <w:pStyle w:val="Compact"/>
-      </w:pPr>
-      <w:r>
-        <w:t xml:space="preserve">La gente en este barrio es sociable</w:t>
-      </w:r>
-    </w:p>
-    <w:p>
-      <w:pPr>
-        <w:pStyle w:val="Compact"/>
-      </w:pPr>
-      <w:r>
-        <w:t xml:space="preserve">No Responde (no leer)|No Sabe (no leer)|Totalmente en desacuerdo|En desacuerdo|Ni de acuerdo ni en desacuerdo|De acuerdo|Totalmente de acuerdo</w:t>
-      </w:r>
-    </w:p>
-    <w:p>
-      <w:pPr>
-        <w:pStyle w:val="Compact"/>
-      </w:pPr>
-      <w:r>
-        <w:t xml:space="preserve">t03_02</w:t>
-      </w:r>
-    </w:p>
-    <w:p>
-      <w:pPr>
-        <w:pStyle w:val="Compact"/>
-      </w:pPr>
-      <w:r>
-        <w:t xml:space="preserve">Respecto de las relaciones sociales que se establecen entre los vecinos de este barrio, ¿cuán de acuerdo o en desacuerdo está usted con las siguientes afirmaciones?</w:t>
-      </w:r>
-    </w:p>
-    <w:p>
-      <w:pPr>
-        <w:pStyle w:val="Compact"/>
-      </w:pPr>
-      <w:r>
-        <w:t xml:space="preserve">La gente en este barrio es cordial</w:t>
-      </w:r>
-    </w:p>
-    <w:p>
-      <w:pPr>
-        <w:pStyle w:val="Compact"/>
-      </w:pPr>
-      <w:r>
-        <w:t xml:space="preserve">No Responde (no leer)|No Sabe (no leer)|Totalmente en desacuerdo|En desacuerdo|Ni de acuerdo ni en desacuerdo|De acuerdo|Totalmente de acuerdo</w:t>
-      </w:r>
-    </w:p>
-    <w:p>
-      <w:pPr>
-        <w:pStyle w:val="Compact"/>
-      </w:pPr>
-      <w:r>
-        <w:t xml:space="preserve">t03_03</w:t>
-      </w:r>
-    </w:p>
-    <w:p>
-      <w:pPr>
-        <w:pStyle w:val="Compact"/>
-      </w:pPr>
-      <w:r>
-        <w:t xml:space="preserve">Respecto de las relaciones sociales que se establecen entre los vecinos de este barrio, ¿cuán de acuerdo o en desacuerdo está usted con las siguientes afirmaciones?</w:t>
-      </w:r>
-    </w:p>
-    <w:p>
-      <w:pPr>
-        <w:pStyle w:val="Compact"/>
-      </w:pPr>
-      <w:r>
-        <w:t xml:space="preserve">La gente en este barrio es colaboradora</w:t>
-      </w:r>
-    </w:p>
-    <w:p>
-      <w:pPr>
-        <w:pStyle w:val="Compact"/>
-      </w:pPr>
-      <w:r>
-        <w:t xml:space="preserve">No Responde (no leer)|No Sabe (no leer)|Totalmente en desacuerdo|En desacuerdo|Ni de acuerdo ni en desacuerdo|De acuerdo|Totalmente de acuerdo</w:t>
-      </w:r>
-    </w:p>
-    <w:p>
-      <w:pPr>
-        <w:pStyle w:val="Compact"/>
-      </w:pPr>
-      <w:r>
-        <w:t xml:space="preserve">t03_04</w:t>
-      </w:r>
-    </w:p>
-    <w:p>
-      <w:pPr>
-        <w:pStyle w:val="Compact"/>
-      </w:pPr>
-      <w:r>
-        <w:t xml:space="preserve">Satisfacción residencial</w:t>
-      </w:r>
-    </w:p>
-    <w:p>
-      <w:pPr>
-        <w:pStyle w:val="Compact"/>
-      </w:pPr>
-      <w:r>
-        <w:t xml:space="preserve">“</w:t>
-      </w:r>
-      <w:r>
-        <w:t xml:space="preserve">Utilizando la siguiente escala, ¿cuán satisfecho o insatisfecho está usted con el BARRIO dónde reside en cuanto a…?</w:t>
-      </w:r>
-      <w:r>
-        <w:t xml:space="preserve">”</w:t>
-      </w:r>
     </w:p>
     <w:p>
       <w:pPr>
@@ -2217,14 +1863,6 @@
         <w:pStyle w:val="Compact"/>
       </w:pPr>
       <w:r>
-        <w:t xml:space="preserve">No Responde (no leer)|No Sabe (no leer)|Totalmente insatisfecho|Insatisfecho|Ni satisfecho ni insatisfecho|Satisfecho|Totalmente satisfecho</w:t>
-      </w:r>
-    </w:p>
-    <w:p>
-      <w:pPr>
-        <w:pStyle w:val="Compact"/>
-      </w:pPr>
-      <w:r>
         <w:t xml:space="preserve">t06_01</w:t>
       </w:r>
     </w:p>
@@ -2233,20 +1871,6 @@
         <w:pStyle w:val="Compact"/>
       </w:pPr>
       <w:r>
-        <w:t xml:space="preserve">“</w:t>
-      </w:r>
-      <w:r>
-        <w:t xml:space="preserve">Utilizando la siguiente escala, ¿cuán satisfecho o insatisfecho está usted con el BARRIO dónde reside en cuanto a…?</w:t>
-      </w:r>
-      <w:r>
-        <w:t xml:space="preserve">”</w:t>
-      </w:r>
-    </w:p>
-    <w:p>
-      <w:pPr>
-        <w:pStyle w:val="Compact"/>
-      </w:pPr>
-      <w:r>
         <w:t xml:space="preserve">Conectividad</w:t>
       </w:r>
     </w:p>
@@ -2255,14 +1879,6 @@
         <w:pStyle w:val="Compact"/>
       </w:pPr>
       <w:r>
-        <w:t xml:space="preserve">No Responde (no leer)|No Sabe (no leer)|Totalmente insatisfecho|Insatisfecho|Ni satisfecho ni insatisfecho|Satisfecho|Totalmente satisfecho</w:t>
-      </w:r>
-    </w:p>
-    <w:p>
-      <w:pPr>
-        <w:pStyle w:val="Compact"/>
-      </w:pPr>
-      <w:r>
         <w:t xml:space="preserve">t06_02</w:t>
       </w:r>
     </w:p>
@@ -2271,20 +1887,6 @@
         <w:pStyle w:val="Compact"/>
       </w:pPr>
       <w:r>
-        <w:t xml:space="preserve">“</w:t>
-      </w:r>
-      <w:r>
-        <w:t xml:space="preserve">Utilizando la siguiente escala, ¿cuán satisfecho o insatisfecho está usted con el BARRIO dónde reside en cuanto a…?</w:t>
-      </w:r>
-      <w:r>
-        <w:t xml:space="preserve">”</w:t>
-      </w:r>
-    </w:p>
-    <w:p>
-      <w:pPr>
-        <w:pStyle w:val="Compact"/>
-      </w:pPr>
-      <w:r>
         <w:t xml:space="preserve">Áreas verdes y recreación disponible</w:t>
       </w:r>
     </w:p>
@@ -2293,14 +1895,6 @@
         <w:pStyle w:val="Compact"/>
       </w:pPr>
       <w:r>
-        <w:t xml:space="preserve">No Responde (no leer)|No Sabe (no leer)|Totalmente insatisfecho|Insatisfecho|Ni satisfecho ni insatisfecho|Satisfecho|Totalmente satisfecho</w:t>
-      </w:r>
-    </w:p>
-    <w:p>
-      <w:pPr>
-        <w:pStyle w:val="Compact"/>
-      </w:pPr>
-      <w:r>
         <w:t xml:space="preserve">t06_03</w:t>
       </w:r>
     </w:p>
@@ -2309,20 +1903,6 @@
         <w:pStyle w:val="Compact"/>
       </w:pPr>
       <w:r>
-        <w:t xml:space="preserve">“</w:t>
-      </w:r>
-      <w:r>
-        <w:t xml:space="preserve">Utilizando la siguiente escala, ¿cuán satisfecho o insatisfecho está usted con el BARRIO dónde reside en cuanto a…?</w:t>
-      </w:r>
-      <w:r>
-        <w:t xml:space="preserve">”</w:t>
-      </w:r>
-    </w:p>
-    <w:p>
-      <w:pPr>
-        <w:pStyle w:val="Compact"/>
-      </w:pPr>
-      <w:r>
         <w:t xml:space="preserve">Limpieza y belleza del barrio</w:t>
       </w:r>
     </w:p>
@@ -2331,14 +1911,6 @@
         <w:pStyle w:val="Compact"/>
       </w:pPr>
       <w:r>
-        <w:t xml:space="preserve">No Responde (no leer)|No Sabe (no leer)|Totalmente insatisfecho|Insatisfecho|Ni satisfecho ni insatisfecho|Satisfecho|Totalmente satisfecho</w:t>
-      </w:r>
-    </w:p>
-    <w:p>
-      <w:pPr>
-        <w:pStyle w:val="Compact"/>
-      </w:pPr>
-      <w:r>
         <w:t xml:space="preserve">t06_04</w:t>
       </w:r>
     </w:p>
@@ -2347,20 +1919,6 @@
         <w:pStyle w:val="Compact"/>
       </w:pPr>
       <w:r>
-        <w:t xml:space="preserve">“</w:t>
-      </w:r>
-      <w:r>
-        <w:t xml:space="preserve">Utilizando la siguiente escala, ¿cuán satisfecho o insatisfecho está usted con el BARRIO dónde reside en cuanto a…?</w:t>
-      </w:r>
-      <w:r>
-        <w:t xml:space="preserve">”</w:t>
-      </w:r>
-    </w:p>
-    <w:p>
-      <w:pPr>
-        <w:pStyle w:val="Compact"/>
-      </w:pPr>
-      <w:r>
         <w:t xml:space="preserve">Proximidad al lugar donde realiza su principal actividad</w:t>
       </w:r>
     </w:p>
@@ -2369,14 +1927,6 @@
         <w:pStyle w:val="Compact"/>
       </w:pPr>
       <w:r>
-        <w:t xml:space="preserve">No Responde (no leer)|No Sabe (no leer)|Totalmente insatisfecho|Insatisfecho|Ni satisfecho ni insatisfecho|Satisfecho|Totalmente satisfecho</w:t>
-      </w:r>
-    </w:p>
-    <w:p>
-      <w:pPr>
-        <w:pStyle w:val="Compact"/>
-      </w:pPr>
-      <w:r>
         <w:t xml:space="preserve">t06_05</w:t>
       </w:r>
     </w:p>
@@ -2385,20 +1935,6 @@
         <w:pStyle w:val="Compact"/>
       </w:pPr>
       <w:r>
-        <w:t xml:space="preserve">“</w:t>
-      </w:r>
-      <w:r>
-        <w:t xml:space="preserve">Utilizando la siguiente escala, ¿cuán satisfecho o insatisfecho está usted con el BARRIO dónde reside en cuanto a…?</w:t>
-      </w:r>
-      <w:r>
-        <w:t xml:space="preserve">”</w:t>
-      </w:r>
-    </w:p>
-    <w:p>
-      <w:pPr>
-        <w:pStyle w:val="Compact"/>
-      </w:pPr>
-      <w:r>
         <w:t xml:space="preserve">Proximidad a colegios, escuelas o liceos de buena calidad</w:t>
       </w:r>
     </w:p>
@@ -2407,14 +1943,6 @@
         <w:pStyle w:val="Compact"/>
       </w:pPr>
       <w:r>
-        <w:t xml:space="preserve">No Responde (no leer)|No Sabe (no leer)|Totalmente insatisfecho|Insatisfecho|Ni satisfecho ni insatisfecho|Satisfecho|Totalmente satisfecho</w:t>
-      </w:r>
-    </w:p>
-    <w:p>
-      <w:pPr>
-        <w:pStyle w:val="Compact"/>
-      </w:pPr>
-      <w:r>
         <w:t xml:space="preserve">t06_06</w:t>
       </w:r>
     </w:p>
@@ -2423,20 +1951,6 @@
         <w:pStyle w:val="Compact"/>
       </w:pPr>
       <w:r>
-        <w:t xml:space="preserve">“</w:t>
-      </w:r>
-      <w:r>
-        <w:t xml:space="preserve">Utilizando la siguiente escala, ¿cuán satisfecho o insatisfecho está usted con el BARRIO dónde reside en cuanto a…?</w:t>
-      </w:r>
-      <w:r>
-        <w:t xml:space="preserve">”</w:t>
-      </w:r>
-    </w:p>
-    <w:p>
-      <w:pPr>
-        <w:pStyle w:val="Compact"/>
-      </w:pPr>
-      <w:r>
         <w:t xml:space="preserve">Proximidad a áreas de comercio (supermercado, tiendas, mall o similares)</w:t>
       </w:r>
     </w:p>
@@ -2445,14 +1959,6 @@
         <w:pStyle w:val="Compact"/>
       </w:pPr>
       <w:r>
-        <w:t xml:space="preserve">No Responde (no leer)|No Sabe (no leer)|Totalmente insatisfecho|Insatisfecho|Ni satisfecho ni insatisfecho|Satisfecho|Totalmente satisfecho</w:t>
-      </w:r>
-    </w:p>
-    <w:p>
-      <w:pPr>
-        <w:pStyle w:val="Compact"/>
-      </w:pPr>
-      <w:r>
         <w:t xml:space="preserve">t06_07</w:t>
       </w:r>
     </w:p>
@@ -2461,20 +1967,6 @@
         <w:pStyle w:val="Compact"/>
       </w:pPr>
       <w:r>
-        <w:t xml:space="preserve">“</w:t>
-      </w:r>
-      <w:r>
-        <w:t xml:space="preserve">Utilizando la siguiente escala, ¿cuán satisfecho o insatisfecho está usted con el BARRIO dónde reside en cuanto a…?</w:t>
-      </w:r>
-      <w:r>
-        <w:t xml:space="preserve">”</w:t>
-      </w:r>
-    </w:p>
-    <w:p>
-      <w:pPr>
-        <w:pStyle w:val="Compact"/>
-      </w:pPr>
-      <w:r>
         <w:t xml:space="preserve">Proximidad con familiares y/o amigos cercanos</w:t>
       </w:r>
     </w:p>
@@ -2483,14 +1975,6 @@
         <w:pStyle w:val="Compact"/>
       </w:pPr>
       <w:r>
-        <w:t xml:space="preserve">No Responde (no leer)|No Sabe (no leer)|Totalmente insatisfecho|Insatisfecho|Ni satisfecho ni insatisfecho|Satisfecho|Totalmente satisfecho</w:t>
-      </w:r>
-    </w:p>
-    <w:p>
-      <w:pPr>
-        <w:pStyle w:val="Compact"/>
-      </w:pPr>
-      <w:r>
         <w:t xml:space="preserve">t06_08</w:t>
       </w:r>
     </w:p>
@@ -2499,20 +1983,6 @@
         <w:pStyle w:val="Compact"/>
       </w:pPr>
       <w:r>
-        <w:t xml:space="preserve">“</w:t>
-      </w:r>
-      <w:r>
-        <w:t xml:space="preserve">Utilizando la siguiente escala, ¿cuán satisfecho o insatisfecho está usted con el BARRIO dónde reside en cuanto a…?</w:t>
-      </w:r>
-      <w:r>
-        <w:t xml:space="preserve">”</w:t>
-      </w:r>
-    </w:p>
-    <w:p>
-      <w:pPr>
-        <w:pStyle w:val="Compact"/>
-      </w:pPr>
-      <w:r>
         <w:t xml:space="preserve">Tamaño de la vivienda</w:t>
       </w:r>
     </w:p>
@@ -2521,14 +1991,6 @@
         <w:pStyle w:val="Compact"/>
       </w:pPr>
       <w:r>
-        <w:t xml:space="preserve">No Responde (no leer)|No Sabe (no leer)|Totalmente insatisfecho|Insatisfecho|Ni satisfecho ni insatisfecho|Satisfecho|Totalmente satisfecho</w:t>
-      </w:r>
-    </w:p>
-    <w:p>
-      <w:pPr>
-        <w:pStyle w:val="Compact"/>
-      </w:pPr>
-      <w:r>
         <w:t xml:space="preserve">t07_01</w:t>
       </w:r>
     </w:p>
@@ -2537,20 +1999,6 @@
         <w:pStyle w:val="Compact"/>
       </w:pPr>
       <w:r>
-        <w:t xml:space="preserve">“</w:t>
-      </w:r>
-      <w:r>
-        <w:t xml:space="preserve">Utilizando la siguiente escala, ¿cuán satisfecho o insatisfecho está usted con el BARRIO dónde reside en cuanto a…?</w:t>
-      </w:r>
-      <w:r>
-        <w:t xml:space="preserve">”</w:t>
-      </w:r>
-    </w:p>
-    <w:p>
-      <w:pPr>
-        <w:pStyle w:val="Compact"/>
-      </w:pPr>
-      <w:r>
         <w:t xml:space="preserve">Calidad de la vivienda</w:t>
       </w:r>
     </w:p>
@@ -2559,14 +2007,6 @@
         <w:pStyle w:val="Compact"/>
       </w:pPr>
       <w:r>
-        <w:t xml:space="preserve">No Responde (no leer)|No Sabe (no leer)|Totalmente insatisfecho|Insatisfecho|Ni satisfecho ni insatisfecho|Satisfecho|Totalmente satisfecho</w:t>
-      </w:r>
-    </w:p>
-    <w:p>
-      <w:pPr>
-        <w:pStyle w:val="Compact"/>
-      </w:pPr>
-      <w:r>
         <w:t xml:space="preserve">t07_02</w:t>
       </w:r>
     </w:p>
@@ -2575,87 +2015,47 @@
         <w:pStyle w:val="Compact"/>
       </w:pPr>
       <w:r>
-        <w:t xml:space="preserve">Sentido de pertenencia</w:t>
-      </w:r>
-    </w:p>
-    <w:p>
-      <w:pPr>
-        <w:pStyle w:val="Compact"/>
-      </w:pPr>
-      <w:r>
-        <w:t xml:space="preserve">Identificación nacional</w:t>
-      </w:r>
-    </w:p>
-    <w:p>
-      <w:pPr>
-        <w:pStyle w:val="Compact"/>
-      </w:pPr>
-      <w:r>
-        <w:t xml:space="preserve">¿En qué medida se encuentra usted de acuerdo o en desacuerdo de cada una de las siguientes afirmaciones?</w:t>
-      </w:r>
-    </w:p>
-    <w:p>
-      <w:pPr>
-        <w:pStyle w:val="Compact"/>
-      </w:pPr>
-      <w:r>
-        <w:t xml:space="preserve">Me identifico con Chile</w:t>
-      </w:r>
-    </w:p>
-    <w:p>
-      <w:pPr>
-        <w:pStyle w:val="Compact"/>
-      </w:pPr>
-      <w:r>
-        <w:t xml:space="preserve">No Responde (no leer)|No Sabe (no leer)|Totalmente en desacuerdo|En desacuerdo|Ni en desacuerdo ni de acuerdo|De acuerdo|Totalmente de acuerdo</w:t>
-      </w:r>
-    </w:p>
-    <w:p>
-      <w:pPr>
-        <w:pStyle w:val="Compact"/>
-      </w:pPr>
-      <w:r>
-        <w:t xml:space="preserve">c32_02</w:t>
-      </w:r>
-    </w:p>
-    <w:p>
-      <w:pPr>
-        <w:pStyle w:val="Compact"/>
-      </w:pPr>
-      <w:r>
-        <w:t xml:space="preserve">Orgullo por el país</w:t>
-      </w:r>
-    </w:p>
-    <w:p>
-      <w:pPr>
-        <w:pStyle w:val="Compact"/>
-      </w:pPr>
-      <w:r>
-        <w:t xml:space="preserve">¿En qué medida se encuentra usted de acuerdo o en desacuerdo de cada una de las siguientes afirmaciones?</w:t>
-      </w:r>
-    </w:p>
-    <w:p>
-      <w:pPr>
-        <w:pStyle w:val="Compact"/>
-      </w:pPr>
-      <w:r>
-        <w:t xml:space="preserve">Me siento orgulloso de ser chileno/a</w:t>
-      </w:r>
-    </w:p>
-    <w:p>
-      <w:pPr>
-        <w:pStyle w:val="Compact"/>
-      </w:pPr>
-      <w:r>
-        <w:t xml:space="preserve">No Responde (no leer)|No Sabe (no leer)|Totalmente en desacuerdo|En desacuerdo|Ni en desacuerdo ni de acuerdo|De acuerdo|Totalmente de acuerdo</w:t>
-      </w:r>
-    </w:p>
-    <w:p>
-      <w:pPr>
-        <w:pStyle w:val="Compact"/>
-      </w:pPr>
-      <w:r>
-        <w:t xml:space="preserve">c32_01</w:t>
+        <w:t xml:space="preserve">(#tab:unnamed-chunk-20)Redes sociales.</w:t>
+      </w:r>
+    </w:p>
+    <w:p>
+      <w:pPr>
+        <w:pStyle w:val="Compact"/>
+      </w:pPr>
+      <w:r>
+        <w:t xml:space="preserve">Dimensión</w:t>
+      </w:r>
+    </w:p>
+    <w:p>
+      <w:pPr>
+        <w:pStyle w:val="Compact"/>
+      </w:pPr>
+      <w:r>
+        <w:t xml:space="preserve">Subdimensión</w:t>
+      </w:r>
+    </w:p>
+    <w:p>
+      <w:pPr>
+        <w:pStyle w:val="Compact"/>
+      </w:pPr>
+      <w:r>
+        <w:t xml:space="preserve">Encabezado</w:t>
+      </w:r>
+    </w:p>
+    <w:p>
+      <w:pPr>
+        <w:pStyle w:val="Compact"/>
+      </w:pPr>
+      <w:r>
+        <w:t xml:space="preserve">Indicador</w:t>
+      </w:r>
+    </w:p>
+    <w:p>
+      <w:pPr>
+        <w:pStyle w:val="Compact"/>
+      </w:pPr>
+      <w:r>
+        <w:t xml:space="preserve">Código ELSOC</w:t>
       </w:r>
     </w:p>
     <w:p>
@@ -2687,14 +2087,6 @@
         <w:pStyle w:val="Compact"/>
       </w:pPr>
       <w:r>
-        <w:t xml:space="preserve">No Responde (no leer)|No Sabe (no leer)|Casi siempre se puede confiar en las personas|Casi siempre hay que tener cuidado al tratar con las personas|Depende (no leer)</w:t>
-      </w:r>
-    </w:p>
-    <w:p>
-      <w:pPr>
-        <w:pStyle w:val="Compact"/>
-      </w:pPr>
-      <w:r>
         <w:t xml:space="preserve">c02</w:t>
       </w:r>
     </w:p>
@@ -2711,14 +2103,6 @@
         <w:pStyle w:val="Compact"/>
       </w:pPr>
       <w:r>
-        <w:t xml:space="preserve">No Responde (no leer)|No Sabe (no leer)|La mayoria de las veces tratan de ayudar a los demas|La mayoria de las veces se preocupan solo de si mismas|Depende (no leer)</w:t>
-      </w:r>
-    </w:p>
-    <w:p>
-      <w:pPr>
-        <w:pStyle w:val="Compact"/>
-      </w:pPr>
-      <w:r>
         <w:t xml:space="preserve">c03</w:t>
       </w:r>
     </w:p>
@@ -2735,14 +2119,6 @@
         <w:pStyle w:val="Compact"/>
       </w:pPr>
       <w:r>
-        <w:t xml:space="preserve">No Responde (no leer)|No Sabe (no leer)|La mayoria de la gente intentaria aprovecharse|La mayoria de la gente trataria de ser justa|Depende (no leer)</w:t>
-      </w:r>
-    </w:p>
-    <w:p>
-      <w:pPr>
-        <w:pStyle w:val="Compact"/>
-      </w:pPr>
-      <w:r>
         <w:t xml:space="preserve">c04</w:t>
       </w:r>
     </w:p>
@@ -2775,14 +2151,6 @@
         <w:pStyle w:val="Compact"/>
       </w:pPr>
       <w:r>
-        <w:t xml:space="preserve">No Responde (no leer)|No Sabe (no leer)|Nunca lo hizo|Lo hizo una o dos veces|Lo hizo mas de dos veces</w:t>
-      </w:r>
-    </w:p>
-    <w:p>
-      <w:pPr>
-        <w:pStyle w:val="Compact"/>
-      </w:pPr>
-      <w:r>
         <w:t xml:space="preserve">c07_01</w:t>
       </w:r>
     </w:p>
@@ -2791,14 +2159,6 @@
         <w:pStyle w:val="Compact"/>
       </w:pPr>
       <w:r>
-        <w:t xml:space="preserve">Ahora le haré algunas preguntas sobre cosas que usted puede no haber hecho, haber hecho una vez o haber hecho dos o más veces durante los últimos 12 meses. No importa si no lo ha hecho. Por favor dígame, aunque sea de manera aproximada, cuántas veces…</w:t>
-      </w:r>
-    </w:p>
-    <w:p>
-      <w:pPr>
-        <w:pStyle w:val="Compact"/>
-      </w:pPr>
-      <w:r>
         <w:t xml:space="preserve">Ha asistido a alguna reunión donde se traten temas de interés público o comunitario</w:t>
       </w:r>
     </w:p>
@@ -2807,14 +2167,6 @@
         <w:pStyle w:val="Compact"/>
       </w:pPr>
       <w:r>
-        <w:t xml:space="preserve">No Responde (no leer)|No Sabe (no leer)|Nunca lo hizo|Lo hizo una o dos veces|Lo hizo mas de dos veces</w:t>
-      </w:r>
-    </w:p>
-    <w:p>
-      <w:pPr>
-        <w:pStyle w:val="Compact"/>
-      </w:pPr>
-      <w:r>
         <w:t xml:space="preserve">c07_02</w:t>
       </w:r>
     </w:p>
@@ -2823,14 +2175,6 @@
         <w:pStyle w:val="Compact"/>
       </w:pPr>
       <w:r>
-        <w:t xml:space="preserve">Ahora le haré algunas preguntas sobre cosas que usted puede no haber hecho, haber hecho una vez o haber hecho dos o más veces durante los últimos 12 meses. No importa si no lo ha hecho. Por favor dígame, aunque sea de manera aproximada, cuántas veces…</w:t>
-      </w:r>
-    </w:p>
-    <w:p>
-      <w:pPr>
-        <w:pStyle w:val="Compact"/>
-      </w:pPr>
-      <w:r>
         <w:t xml:space="preserve">Han venido amigos a visitarlo a su casa</w:t>
       </w:r>
     </w:p>
@@ -2839,14 +2183,6 @@
         <w:pStyle w:val="Compact"/>
       </w:pPr>
       <w:r>
-        <w:t xml:space="preserve">No Responde (no leer)|No Sabe (no leer)|Nunca lo hizo|Lo hizo una o dos veces|Lo hizo mas de dos veces</w:t>
-      </w:r>
-    </w:p>
-    <w:p>
-      <w:pPr>
-        <w:pStyle w:val="Compact"/>
-      </w:pPr>
-      <w:r>
         <w:t xml:space="preserve">c07_03</w:t>
       </w:r>
     </w:p>
@@ -2855,14 +2191,6 @@
         <w:pStyle w:val="Compact"/>
       </w:pPr>
       <w:r>
-        <w:t xml:space="preserve">Ahora le haré algunas preguntas sobre cosas que usted puede no haber hecho, haber hecho una vez o haber hecho dos o más veces durante los últimos 12 meses. No importa si no lo ha hecho. Por favor dígame, aunque sea de manera aproximada, cuántas veces…</w:t>
-      </w:r>
-    </w:p>
-    <w:p>
-      <w:pPr>
-        <w:pStyle w:val="Compact"/>
-      </w:pPr>
-      <w:r>
         <w:t xml:space="preserve">Ha hecho voluntariado</w:t>
       </w:r>
     </w:p>
@@ -2871,14 +2199,6 @@
         <w:pStyle w:val="Compact"/>
       </w:pPr>
       <w:r>
-        <w:t xml:space="preserve">No Responde (no leer)|No Sabe (no leer)|Nunca lo hizo|Lo hizo una o dos veces|Lo hizo mas de dos veces</w:t>
-      </w:r>
-    </w:p>
-    <w:p>
-      <w:pPr>
-        <w:pStyle w:val="Compact"/>
-      </w:pPr>
-      <w:r>
         <w:t xml:space="preserve">c07_04</w:t>
       </w:r>
     </w:p>
@@ -2887,14 +2207,6 @@
         <w:pStyle w:val="Compact"/>
       </w:pPr>
       <w:r>
-        <w:t xml:space="preserve">Ahora le haré algunas preguntas sobre cosas que usted puede no haber hecho, haber hecho una vez o haber hecho dos o más veces durante los últimos 12 meses. No importa si no lo ha hecho. Por favor dígame, aunque sea de manera aproximada, cuántas veces…</w:t>
-      </w:r>
-    </w:p>
-    <w:p>
-      <w:pPr>
-        <w:pStyle w:val="Compact"/>
-      </w:pPr>
-      <w:r>
         <w:t xml:space="preserve">Ha donado dinero a una obra social o de caridad</w:t>
       </w:r>
     </w:p>
@@ -2903,14 +2215,6 @@
         <w:pStyle w:val="Compact"/>
       </w:pPr>
       <w:r>
-        <w:t xml:space="preserve">No Responde (no leer)|No Sabe (no leer)|Nunca lo hizo|Lo hizo una o dos veces|Lo hizo mas de dos veces</w:t>
-      </w:r>
-    </w:p>
-    <w:p>
-      <w:pPr>
-        <w:pStyle w:val="Compact"/>
-      </w:pPr>
-      <w:r>
         <w:t xml:space="preserve">c07_05</w:t>
       </w:r>
     </w:p>
@@ -2919,14 +2223,6 @@
         <w:pStyle w:val="Compact"/>
       </w:pPr>
       <w:r>
-        <w:t xml:space="preserve">Ahora le haré algunas preguntas sobre cosas que usted puede no haber hecho, haber hecho una vez o haber hecho dos o más veces durante los últimos 12 meses. No importa si no lo ha hecho. Por favor dígame, aunque sea de manera aproximada, cuántas veces…</w:t>
-      </w:r>
-    </w:p>
-    <w:p>
-      <w:pPr>
-        <w:pStyle w:val="Compact"/>
-      </w:pPr>
-      <w:r>
         <w:t xml:space="preserve">Ha prestado una suma de dinero de $10.000.- o más</w:t>
       </w:r>
     </w:p>
@@ -2935,14 +2231,6 @@
         <w:pStyle w:val="Compact"/>
       </w:pPr>
       <w:r>
-        <w:t xml:space="preserve">No Responde (no leer)|No Sabe (no leer)|Nunca lo hizo|Lo hizo una o dos veces|Lo hizo mas de dos veces</w:t>
-      </w:r>
-    </w:p>
-    <w:p>
-      <w:pPr>
-        <w:pStyle w:val="Compact"/>
-      </w:pPr>
-      <w:r>
         <w:t xml:space="preserve">c07_06</w:t>
       </w:r>
     </w:p>
@@ -2951,14 +2239,6 @@
         <w:pStyle w:val="Compact"/>
       </w:pPr>
       <w:r>
-        <w:t xml:space="preserve">Ahora le haré algunas preguntas sobre cosas que usted puede no haber hecho, haber hecho una vez o haber hecho dos o más veces durante los últimos 12 meses. No importa si no lo ha hecho. Por favor dígame, aunque sea de manera aproximada, cuántas veces…</w:t>
-      </w:r>
-    </w:p>
-    <w:p>
-      <w:pPr>
-        <w:pStyle w:val="Compact"/>
-      </w:pPr>
-      <w:r>
         <w:t xml:space="preserve">Ha conversado con una persona en problemas o deprimida</w:t>
       </w:r>
     </w:p>
@@ -2967,14 +2247,6 @@
         <w:pStyle w:val="Compact"/>
       </w:pPr>
       <w:r>
-        <w:t xml:space="preserve">No Responde (no leer)|No Sabe (no leer)|Nunca lo hizo|Lo hizo una o dos veces|Lo hizo mas de dos veces</w:t>
-      </w:r>
-    </w:p>
-    <w:p>
-      <w:pPr>
-        <w:pStyle w:val="Compact"/>
-      </w:pPr>
-      <w:r>
         <w:t xml:space="preserve">c07_07</w:t>
       </w:r>
     </w:p>
@@ -2983,23 +2255,7 @@
         <w:pStyle w:val="Compact"/>
       </w:pPr>
       <w:r>
-        <w:t xml:space="preserve">Ahora le haré algunas preguntas sobre cosas que usted puede no haber hecho, haber hecho una vez o haber hecho dos o más veces durante los últimos 12 meses. No importa si no lo ha hecho. Por favor dígame, aunque sea de manera aproximada, cuántas veces…</w:t>
-      </w:r>
-    </w:p>
-    <w:p>
-      <w:pPr>
-        <w:pStyle w:val="Compact"/>
-      </w:pPr>
-      <w:r>
         <w:t xml:space="preserve">Ha ayudado a alguien a conseguir trabajo</w:t>
-      </w:r>
-    </w:p>
-    <w:p>
-      <w:pPr>
-        <w:pStyle w:val="Compact"/>
-      </w:pPr>
-      <w:r>
-        <w:t xml:space="preserve">No Responde (no leer)|No Sabe (no leer)|Nunca lo hizo|Lo hizo una o dos veces|Lo hizo mas de dos veces</w:t>
       </w:r>
     </w:p>
     <w:p>

</xml_diff>